<commit_message>
Liquidaciones bankia con conceptos
Former-commit-id: 395d3abb4fa352e66109e4b2519e4d8d437c49a1
</commit_message>
<xml_diff>
--- a/recovery-precontencioso-plugin/src/main/resources/plantillasLiquidaciones/PTAMO. HIPOTECARIO.docx
+++ b/recovery-precontencioso-plugin/src/main/resources/plantillasLiquidaciones/PTAMO. HIPOTECARIO.docx
@@ -673,7 +673,7 @@
                 <w:sz w:val="20"/>
                 <w:szCs w:val="20"/>
               </w:rPr>
-              <w:t>Interés</w:t>
+              <w:t>Intereses</w:t>
             </w:r>
           </w:p>
         </w:tc>
@@ -1959,6 +1959,7 @@
                 <w:sz w:val="20"/>
                 <w:szCs w:val="20"/>
               </w:rPr>
+              <w:lastRenderedPageBreak/>
               <w:t>Finca Registral</w:t>
             </w:r>
           </w:p>
@@ -3346,29 +3347,39 @@
         <w:jc w:val="both"/>
         <w:rPr>
           <w:rFonts w:ascii="Times New Roman" w:hAnsi="Times New Roman" w:cs="Times New Roman"/>
+          <w:sz w:val="24"/>
+          <w:szCs w:val="24"/>
         </w:rPr>
       </w:pPr>
       <w:r>
         <w:rPr>
           <w:rFonts w:ascii="Times New Roman" w:hAnsi="Times New Roman" w:cs="Times New Roman"/>
+          <w:sz w:val="24"/>
+          <w:szCs w:val="24"/>
         </w:rPr>
         <w:t xml:space="preserve">D(a) </w:t>
       </w:r>
       <w:r>
         <w:rPr>
           <w:rFonts w:ascii="Times New Roman" w:hAnsi="Times New Roman" w:cs="Times New Roman"/>
+          <w:sz w:val="24"/>
+          <w:szCs w:val="24"/>
         </w:rPr>
         <w:fldChar w:fldCharType="begin"/>
       </w:r>
       <w:r>
         <w:rPr>
           <w:rFonts w:ascii="Times New Roman" w:hAnsi="Times New Roman" w:cs="Times New Roman"/>
+          <w:sz w:val="24"/>
+          <w:szCs w:val="24"/>
         </w:rPr>
         <w:instrText xml:space="preserve"> MERGEFIELD  ${NOMBRE_APODERADO}  \* MERGEFORMAT </w:instrText>
       </w:r>
       <w:r>
         <w:rPr>
           <w:rFonts w:ascii="Times New Roman" w:hAnsi="Times New Roman" w:cs="Times New Roman"/>
+          <w:sz w:val="24"/>
+          <w:szCs w:val="24"/>
         </w:rPr>
         <w:fldChar w:fldCharType="separate"/>
       </w:r>
@@ -3376,24 +3387,32 @@
         <w:rPr>
           <w:rFonts w:ascii="Times New Roman" w:hAnsi="Times New Roman" w:cs="Times New Roman"/>
           <w:noProof/>
+          <w:sz w:val="24"/>
+          <w:szCs w:val="24"/>
         </w:rPr>
         <w:t>«${NOMBRE_APODERADO}»</w:t>
       </w:r>
       <w:r>
         <w:rPr>
           <w:rFonts w:ascii="Times New Roman" w:hAnsi="Times New Roman" w:cs="Times New Roman"/>
+          <w:sz w:val="24"/>
+          <w:szCs w:val="24"/>
         </w:rPr>
         <w:fldChar w:fldCharType="end"/>
       </w:r>
       <w:r>
         <w:rPr>
           <w:rFonts w:ascii="Times New Roman" w:hAnsi="Times New Roman" w:cs="Times New Roman"/>
+          <w:sz w:val="24"/>
+          <w:szCs w:val="24"/>
         </w:rPr>
         <w:t xml:space="preserve">, </w:t>
       </w:r>
       <w:r>
         <w:rPr>
           <w:rFonts w:ascii="Times New Roman" w:hAnsi="Times New Roman" w:cs="Times New Roman"/>
+          <w:sz w:val="24"/>
+          <w:szCs w:val="24"/>
         </w:rPr>
         <w:t xml:space="preserve">apoderado(a) de </w:t>
       </w:r>
@@ -3401,6 +3420,8 @@
       <w:r>
         <w:rPr>
           <w:rFonts w:ascii="Times New Roman" w:hAnsi="Times New Roman" w:cs="Times New Roman"/>
+          <w:sz w:val="24"/>
+          <w:szCs w:val="24"/>
         </w:rPr>
         <w:t>Bankia</w:t>
       </w:r>
@@ -3408,27 +3429,19 @@
       <w:r>
         <w:rPr>
           <w:rFonts w:ascii="Times New Roman" w:hAnsi="Times New Roman" w:cs="Times New Roman"/>
-        </w:rPr>
-        <w:t>, S.A. con NIF</w:t>
-      </w:r>
-      <w:r>
-        <w:rPr>
-          <w:rFonts w:ascii="Times New Roman" w:hAnsi="Times New Roman" w:cs="Times New Roman"/>
-        </w:rPr>
-        <w:t xml:space="preserve"> A</w:t>
-      </w:r>
-      <w:r>
-        <w:rPr>
-          <w:rFonts w:ascii="Times New Roman" w:hAnsi="Times New Roman" w:cs="Times New Roman"/>
+          <w:sz w:val="24"/>
+          <w:szCs w:val="24"/>
+        </w:rPr>
+        <w:t>, S.A. con NIF A</w:t>
+      </w:r>
+      <w:r>
+        <w:rPr>
+          <w:rFonts w:ascii="Times New Roman" w:hAnsi="Times New Roman" w:cs="Times New Roman"/>
+          <w:sz w:val="24"/>
+          <w:szCs w:val="24"/>
         </w:rPr>
         <w:noBreakHyphen/>
-        <w:t>14010342, domiciliada en C/ Pintor Sorolla, 8 - 46022 Valencia</w:t>
-      </w:r>
-      <w:r>
-        <w:rPr>
-          <w:rFonts w:ascii="Times New Roman" w:hAnsi="Times New Roman" w:cs="Times New Roman"/>
-        </w:rPr>
-        <w:t>.</w:t>
+        <w:t>14010342, domiciliada en C/ Pintor Sorolla, 8 - 46022 Valencia.</w:t>
       </w:r>
     </w:p>
     <w:tbl>
@@ -3677,16 +3690,12 @@
             <w:r>
               <w:rPr>
                 <w:rFonts w:ascii="Times New Roman" w:hAnsi="Times New Roman" w:cs="Times New Roman"/>
-                <w:sz w:val="20"/>
-                <w:szCs w:val="20"/>
               </w:rPr>
               <w:fldChar w:fldCharType="begin"/>
             </w:r>
             <w:r>
               <w:rPr>
                 <w:rFonts w:ascii="Times New Roman" w:hAnsi="Times New Roman" w:cs="Times New Roman"/>
-                <w:sz w:val="20"/>
-                <w:szCs w:val="20"/>
                 <w:lang w:val="en-US"/>
               </w:rPr>
               <w:instrText xml:space="preserve"> MERGEFIELD  "@before-row[#list LQ07 as interes]"  \* MERGEFORMAT </w:instrText>
@@ -3694,8 +3703,6 @@
             <w:r>
               <w:rPr>
                 <w:rFonts w:ascii="Times New Roman" w:hAnsi="Times New Roman" w:cs="Times New Roman"/>
-                <w:sz w:val="20"/>
-                <w:szCs w:val="20"/>
               </w:rPr>
               <w:fldChar w:fldCharType="separate"/>
             </w:r>
@@ -3703,8 +3710,6 @@
               <w:rPr>
                 <w:rFonts w:ascii="Times New Roman" w:hAnsi="Times New Roman" w:cs="Times New Roman"/>
                 <w:noProof/>
-                <w:sz w:val="20"/>
-                <w:szCs w:val="20"/>
                 <w:lang w:val="en-US"/>
               </w:rPr>
               <w:t>«@before-row[#list LQ07 as interes]»</w:t>
@@ -3712,16 +3717,12 @@
             <w:r>
               <w:rPr>
                 <w:rFonts w:ascii="Times New Roman" w:hAnsi="Times New Roman" w:cs="Times New Roman"/>
-                <w:sz w:val="20"/>
-                <w:szCs w:val="20"/>
               </w:rPr>
               <w:fldChar w:fldCharType="end"/>
             </w:r>
             <w:r>
               <w:rPr>
                 <w:rFonts w:ascii="Times New Roman" w:hAnsi="Times New Roman" w:cs="Times New Roman"/>
-                <w:sz w:val="20"/>
-                <w:szCs w:val="20"/>
                 <w:lang w:val="en-US"/>
               </w:rPr>
               <w:t xml:space="preserve"> </w:t>
@@ -3729,8 +3730,6 @@
             <w:r>
               <w:rPr>
                 <w:rFonts w:ascii="Times New Roman" w:hAnsi="Times New Roman" w:cs="Times New Roman"/>
-                <w:sz w:val="20"/>
-                <w:szCs w:val="20"/>
                 <w:lang w:val="en-US"/>
               </w:rPr>
               <w:fldChar w:fldCharType="begin"/>
@@ -3738,8 +3737,6 @@
             <w:r>
               <w:rPr>
                 <w:rFonts w:ascii="Times New Roman" w:hAnsi="Times New Roman" w:cs="Times New Roman"/>
-                <w:sz w:val="20"/>
-                <w:szCs w:val="20"/>
                 <w:lang w:val="en-US"/>
               </w:rPr>
               <w:instrText xml:space="preserve"> MERGEFIELD  ${interes.FEPTDE()} </w:instrText>
@@ -3747,8 +3744,6 @@
             <w:r>
               <w:rPr>
                 <w:rFonts w:ascii="Times New Roman" w:hAnsi="Times New Roman" w:cs="Times New Roman"/>
-                <w:sz w:val="20"/>
-                <w:szCs w:val="20"/>
                 <w:lang w:val="en-US"/>
               </w:rPr>
               <w:fldChar w:fldCharType="separate"/>
@@ -3757,8 +3752,6 @@
               <w:rPr>
                 <w:rFonts w:ascii="Times New Roman" w:hAnsi="Times New Roman" w:cs="Times New Roman"/>
                 <w:noProof/>
-                <w:sz w:val="20"/>
-                <w:szCs w:val="20"/>
                 <w:lang w:val="en-US"/>
               </w:rPr>
               <w:t>«${interes.FEPTDE()}»</w:t>
@@ -3766,8 +3759,6 @@
             <w:r>
               <w:rPr>
                 <w:rFonts w:ascii="Times New Roman" w:hAnsi="Times New Roman" w:cs="Times New Roman"/>
-                <w:sz w:val="20"/>
-                <w:szCs w:val="20"/>
                 <w:lang w:val="en-US"/>
               </w:rPr>
               <w:fldChar w:fldCharType="end"/>
@@ -3775,8 +3766,6 @@
             <w:r>
               <w:rPr>
                 <w:rFonts w:ascii="Times New Roman" w:hAnsi="Times New Roman" w:cs="Times New Roman"/>
-                <w:sz w:val="20"/>
-                <w:szCs w:val="20"/>
                 <w:lang w:val="en-US"/>
               </w:rPr>
               <w:t xml:space="preserve"> </w:t>
@@ -3784,16 +3773,12 @@
             <w:r>
               <w:rPr>
                 <w:rFonts w:ascii="Times New Roman" w:hAnsi="Times New Roman" w:cs="Times New Roman"/>
-                <w:sz w:val="20"/>
-                <w:szCs w:val="20"/>
               </w:rPr>
               <w:fldChar w:fldCharType="begin"/>
             </w:r>
             <w:r>
               <w:rPr>
                 <w:rFonts w:ascii="Times New Roman" w:hAnsi="Times New Roman" w:cs="Times New Roman"/>
-                <w:sz w:val="20"/>
-                <w:szCs w:val="20"/>
                 <w:lang w:val="en-US"/>
               </w:rPr>
               <w:instrText xml:space="preserve"> MERGEFIELD  @after-row[/#list]  \* MERGEFORMAT </w:instrText>
@@ -3801,8 +3786,6 @@
             <w:r>
               <w:rPr>
                 <w:rFonts w:ascii="Times New Roman" w:hAnsi="Times New Roman" w:cs="Times New Roman"/>
-                <w:sz w:val="20"/>
-                <w:szCs w:val="20"/>
               </w:rPr>
               <w:fldChar w:fldCharType="separate"/>
             </w:r>
@@ -3810,8 +3793,6 @@
               <w:rPr>
                 <w:rFonts w:ascii="Times New Roman" w:hAnsi="Times New Roman" w:cs="Times New Roman"/>
                 <w:noProof/>
-                <w:sz w:val="20"/>
-                <w:szCs w:val="20"/>
                 <w:lang w:val="en-US"/>
               </w:rPr>
               <w:t>«@after-row[/#list]»</w:t>
@@ -3819,8 +3800,6 @@
             <w:r>
               <w:rPr>
                 <w:rFonts w:ascii="Times New Roman" w:hAnsi="Times New Roman" w:cs="Times New Roman"/>
-                <w:sz w:val="20"/>
-                <w:szCs w:val="20"/>
               </w:rPr>
               <w:fldChar w:fldCharType="end"/>
             </w:r>
@@ -3838,16 +3817,12 @@
               <w:jc w:val="center"/>
               <w:rPr>
                 <w:rFonts w:ascii="Segoe UI" w:hAnsi="Segoe UI" w:cs="Segoe UI"/>
-                <w:sz w:val="20"/>
-                <w:szCs w:val="20"/>
                 <w:highlight w:val="yellow"/>
               </w:rPr>
             </w:pPr>
             <w:r>
               <w:rPr>
                 <w:rFonts w:ascii="Times New Roman" w:hAnsi="Times New Roman" w:cs="Times New Roman"/>
-                <w:sz w:val="20"/>
-                <w:szCs w:val="20"/>
                 <w:lang w:val="en-US"/>
               </w:rPr>
               <w:fldChar w:fldCharType="begin"/>
@@ -3855,8 +3830,6 @@
             <w:r>
               <w:rPr>
                 <w:rFonts w:ascii="Times New Roman" w:hAnsi="Times New Roman" w:cs="Times New Roman"/>
-                <w:sz w:val="20"/>
-                <w:szCs w:val="20"/>
                 <w:lang w:val="en-US"/>
               </w:rPr>
               <w:instrText xml:space="preserve"> MERGEFIELD  ${interes.FEPTHA()} </w:instrText>
@@ -3864,8 +3837,6 @@
             <w:r>
               <w:rPr>
                 <w:rFonts w:ascii="Times New Roman" w:hAnsi="Times New Roman" w:cs="Times New Roman"/>
-                <w:sz w:val="20"/>
-                <w:szCs w:val="20"/>
                 <w:lang w:val="en-US"/>
               </w:rPr>
               <w:fldChar w:fldCharType="separate"/>
@@ -3874,8 +3845,6 @@
               <w:rPr>
                 <w:rFonts w:ascii="Times New Roman" w:hAnsi="Times New Roman" w:cs="Times New Roman"/>
                 <w:noProof/>
-                <w:sz w:val="20"/>
-                <w:szCs w:val="20"/>
                 <w:lang w:val="en-US"/>
               </w:rPr>
               <w:t>«${interes.FEPTHA()}»</w:t>
@@ -3883,8 +3852,6 @@
             <w:r>
               <w:rPr>
                 <w:rFonts w:ascii="Times New Roman" w:hAnsi="Times New Roman" w:cs="Times New Roman"/>
-                <w:sz w:val="20"/>
-                <w:szCs w:val="20"/>
                 <w:lang w:val="en-US"/>
               </w:rPr>
               <w:fldChar w:fldCharType="end"/>
@@ -3906,8 +3873,6 @@
             <w:r>
               <w:rPr>
                 <w:rFonts w:ascii="Times New Roman" w:hAnsi="Times New Roman" w:cs="Times New Roman"/>
-                <w:sz w:val="20"/>
-                <w:szCs w:val="20"/>
                 <w:lang w:val="en-US"/>
               </w:rPr>
               <w:fldChar w:fldCharType="begin"/>
@@ -3915,8 +3880,6 @@
             <w:r>
               <w:rPr>
                 <w:rFonts w:ascii="Times New Roman" w:hAnsi="Times New Roman" w:cs="Times New Roman"/>
-                <w:sz w:val="20"/>
-                <w:szCs w:val="20"/>
                 <w:lang w:val="en-US"/>
               </w:rPr>
               <w:instrText xml:space="preserve"> MERGEFIELD  ${interes.CDINTS()} </w:instrText>
@@ -3924,8 +3887,6 @@
             <w:r>
               <w:rPr>
                 <w:rFonts w:ascii="Times New Roman" w:hAnsi="Times New Roman" w:cs="Times New Roman"/>
-                <w:sz w:val="20"/>
-                <w:szCs w:val="20"/>
                 <w:lang w:val="en-US"/>
               </w:rPr>
               <w:fldChar w:fldCharType="separate"/>
@@ -3934,8 +3895,6 @@
               <w:rPr>
                 <w:rFonts w:ascii="Times New Roman" w:hAnsi="Times New Roman" w:cs="Times New Roman"/>
                 <w:noProof/>
-                <w:sz w:val="20"/>
-                <w:szCs w:val="20"/>
                 <w:lang w:val="en-US"/>
               </w:rPr>
               <w:t>«${interes.CDINTS()}»</w:t>
@@ -3943,8 +3902,6 @@
             <w:r>
               <w:rPr>
                 <w:rFonts w:ascii="Times New Roman" w:hAnsi="Times New Roman" w:cs="Times New Roman"/>
-                <w:sz w:val="20"/>
-                <w:szCs w:val="20"/>
                 <w:lang w:val="en-US"/>
               </w:rPr>
               <w:fldChar w:fldCharType="end"/>
@@ -3960,8 +3917,6 @@
           <w:rFonts w:ascii="Times New Roman" w:hAnsi="Times New Roman" w:cs="Times New Roman"/>
         </w:rPr>
       </w:pPr>
-      <w:bookmarkStart w:id="0" w:name="_GoBack"/>
-      <w:bookmarkEnd w:id="0"/>
     </w:p>
     <w:p>
       <w:pPr>
@@ -3969,29 +3924,39 @@
         <w:jc w:val="both"/>
         <w:rPr>
           <w:rFonts w:ascii="Times New Roman" w:hAnsi="Times New Roman" w:cs="Times New Roman"/>
+          <w:sz w:val="24"/>
+          <w:szCs w:val="24"/>
         </w:rPr>
       </w:pPr>
       <w:r>
         <w:rPr>
           <w:rFonts w:ascii="Times New Roman" w:hAnsi="Times New Roman" w:cs="Times New Roman"/>
+          <w:sz w:val="24"/>
+          <w:szCs w:val="24"/>
         </w:rPr>
         <w:t xml:space="preserve">Y para que conste y a los efectos oportunos, expide este certificado en </w:t>
       </w:r>
       <w:r>
         <w:rPr>
           <w:rFonts w:ascii="Times New Roman" w:hAnsi="Times New Roman" w:cs="Times New Roman"/>
+          <w:sz w:val="24"/>
+          <w:szCs w:val="24"/>
         </w:rPr>
         <w:fldChar w:fldCharType="begin"/>
       </w:r>
       <w:r>
         <w:rPr>
           <w:rFonts w:ascii="Times New Roman" w:hAnsi="Times New Roman" w:cs="Times New Roman"/>
+          <w:sz w:val="24"/>
+          <w:szCs w:val="24"/>
         </w:rPr>
         <w:instrText xml:space="preserve"> MERGEFIELD  ${CIUDAD_FIRMA}  \* MERGEFORMAT </w:instrText>
       </w:r>
       <w:r>
         <w:rPr>
           <w:rFonts w:ascii="Times New Roman" w:hAnsi="Times New Roman" w:cs="Times New Roman"/>
+          <w:sz w:val="24"/>
+          <w:szCs w:val="24"/>
         </w:rPr>
         <w:fldChar w:fldCharType="separate"/>
       </w:r>
@@ -3999,48 +3964,48 @@
         <w:rPr>
           <w:rFonts w:ascii="Times New Roman" w:hAnsi="Times New Roman" w:cs="Times New Roman"/>
           <w:noProof/>
+          <w:sz w:val="24"/>
+          <w:szCs w:val="24"/>
         </w:rPr>
         <w:t>«${CIUDAD_FIRMA}»</w:t>
       </w:r>
       <w:r>
         <w:rPr>
           <w:rFonts w:ascii="Times New Roman" w:hAnsi="Times New Roman" w:cs="Times New Roman"/>
+          <w:sz w:val="24"/>
+          <w:szCs w:val="24"/>
         </w:rPr>
         <w:fldChar w:fldCharType="end"/>
       </w:r>
       <w:r>
         <w:rPr>
           <w:rFonts w:ascii="Times New Roman" w:hAnsi="Times New Roman" w:cs="Times New Roman"/>
-        </w:rPr>
-        <w:t xml:space="preserve"> </w:t>
-      </w:r>
-      <w:r>
-        <w:rPr>
-          <w:rFonts w:ascii="Times New Roman" w:hAnsi="Times New Roman" w:cs="Times New Roman"/>
-        </w:rPr>
-        <w:t>a</w:t>
-      </w:r>
-      <w:r>
-        <w:rPr>
-          <w:rFonts w:ascii="Times New Roman" w:hAnsi="Times New Roman" w:cs="Times New Roman"/>
-        </w:rPr>
-        <w:t xml:space="preserve"> </w:t>
-      </w:r>
-      <w:r>
-        <w:rPr>
-          <w:rFonts w:ascii="Times New Roman" w:hAnsi="Times New Roman" w:cs="Times New Roman"/>
+          <w:sz w:val="24"/>
+          <w:szCs w:val="24"/>
+        </w:rPr>
+        <w:t xml:space="preserve"> a </w:t>
+      </w:r>
+      <w:r>
+        <w:rPr>
+          <w:rFonts w:ascii="Times New Roman" w:hAnsi="Times New Roman" w:cs="Times New Roman"/>
+          <w:sz w:val="24"/>
+          <w:szCs w:val="24"/>
         </w:rPr>
         <w:fldChar w:fldCharType="begin"/>
       </w:r>
       <w:r>
         <w:rPr>
           <w:rFonts w:ascii="Times New Roman" w:hAnsi="Times New Roman" w:cs="Times New Roman"/>
+          <w:sz w:val="24"/>
+          <w:szCs w:val="24"/>
         </w:rPr>
         <w:instrText xml:space="preserve"> MERGEFIELD  ${FECHA_FIRMA}  \* MERGEFORMAT </w:instrText>
       </w:r>
       <w:r>
         <w:rPr>
           <w:rFonts w:ascii="Times New Roman" w:hAnsi="Times New Roman" w:cs="Times New Roman"/>
+          <w:sz w:val="24"/>
+          <w:szCs w:val="24"/>
         </w:rPr>
         <w:fldChar w:fldCharType="separate"/>
       </w:r>
@@ -4048,18 +4013,24 @@
         <w:rPr>
           <w:rFonts w:ascii="Times New Roman" w:hAnsi="Times New Roman" w:cs="Times New Roman"/>
           <w:noProof/>
+          <w:sz w:val="24"/>
+          <w:szCs w:val="24"/>
         </w:rPr>
         <w:t>«${FECHA_FIRMA}»</w:t>
       </w:r>
       <w:r>
         <w:rPr>
           <w:rFonts w:ascii="Times New Roman" w:hAnsi="Times New Roman" w:cs="Times New Roman"/>
+          <w:sz w:val="24"/>
+          <w:szCs w:val="24"/>
         </w:rPr>
         <w:fldChar w:fldCharType="end"/>
       </w:r>
       <w:r>
         <w:rPr>
           <w:rFonts w:ascii="Times New Roman" w:hAnsi="Times New Roman" w:cs="Times New Roman"/>
+          <w:sz w:val="24"/>
+          <w:szCs w:val="24"/>
         </w:rPr>
         <w:t>.</w:t>
       </w:r>
@@ -4296,39 +4267,29 @@
               <w:jc w:val="both"/>
               <w:rPr>
                 <w:rFonts w:ascii="Times New Roman" w:hAnsi="Times New Roman" w:cs="Times New Roman"/>
-                <w:sz w:val="24"/>
-                <w:szCs w:val="24"/>
               </w:rPr>
             </w:pPr>
             <w:r>
               <w:rPr>
                 <w:rFonts w:ascii="Times New Roman" w:hAnsi="Times New Roman" w:cs="Times New Roman"/>
-                <w:sz w:val="24"/>
-                <w:szCs w:val="24"/>
-              </w:rPr>
-              <w:t xml:space="preserve">Que, según consta en los antecedentes que obran en esta Entidad, aparece formalizado el de Préstamo hipotecario número </w:t>
-            </w:r>
-            <w:r>
-              <w:rPr>
-                <w:rFonts w:ascii="Times New Roman" w:hAnsi="Times New Roman" w:cs="Times New Roman"/>
-                <w:sz w:val="24"/>
-                <w:szCs w:val="24"/>
+              </w:rPr>
+              <w:t xml:space="preserve">Que, según consta en los antecedentes que obran en esta Entidad, aparece formalizado el Préstamo hipotecario número </w:t>
+            </w:r>
+            <w:r>
+              <w:rPr>
+                <w:rFonts w:ascii="Times New Roman" w:hAnsi="Times New Roman" w:cs="Times New Roman"/>
               </w:rPr>
               <w:fldChar w:fldCharType="begin"/>
             </w:r>
             <w:r>
               <w:rPr>
                 <w:rFonts w:ascii="Times New Roman" w:hAnsi="Times New Roman" w:cs="Times New Roman"/>
-                <w:sz w:val="24"/>
-                <w:szCs w:val="24"/>
               </w:rPr>
               <w:instrText xml:space="preserve"> MERGEFIELD  ${NUM_CONTRATO}  \* MERGEFORMAT </w:instrText>
             </w:r>
             <w:r>
               <w:rPr>
                 <w:rFonts w:ascii="Times New Roman" w:hAnsi="Times New Roman" w:cs="Times New Roman"/>
-                <w:sz w:val="24"/>
-                <w:szCs w:val="24"/>
               </w:rPr>
               <w:fldChar w:fldCharType="separate"/>
             </w:r>
@@ -4336,48 +4297,36 @@
               <w:rPr>
                 <w:rFonts w:ascii="Times New Roman" w:hAnsi="Times New Roman" w:cs="Times New Roman"/>
                 <w:noProof/>
-                <w:sz w:val="24"/>
-                <w:szCs w:val="24"/>
               </w:rPr>
               <w:t>«${NUM_CONTRATO}»</w:t>
             </w:r>
             <w:r>
               <w:rPr>
                 <w:rFonts w:ascii="Times New Roman" w:hAnsi="Times New Roman" w:cs="Times New Roman"/>
-                <w:sz w:val="24"/>
-                <w:szCs w:val="24"/>
               </w:rPr>
               <w:fldChar w:fldCharType="end"/>
             </w:r>
             <w:r>
               <w:rPr>
                 <w:rFonts w:ascii="Times New Roman" w:hAnsi="Times New Roman" w:cs="Times New Roman"/>
-                <w:sz w:val="24"/>
-                <w:szCs w:val="24"/>
               </w:rPr>
               <w:t xml:space="preserve">, a nombre de Don(a) </w:t>
             </w:r>
             <w:r>
               <w:rPr>
                 <w:rFonts w:ascii="Times New Roman" w:hAnsi="Times New Roman" w:cs="Times New Roman"/>
-                <w:sz w:val="24"/>
-                <w:szCs w:val="24"/>
               </w:rPr>
               <w:fldChar w:fldCharType="begin"/>
             </w:r>
             <w:r>
               <w:rPr>
                 <w:rFonts w:ascii="Times New Roman" w:hAnsi="Times New Roman" w:cs="Times New Roman"/>
-                <w:sz w:val="24"/>
-                <w:szCs w:val="24"/>
               </w:rPr>
               <w:instrText xml:space="preserve"> MERGEFIELD  ${NOMBRES_TITULARES}  \* MERGEFORMAT </w:instrText>
             </w:r>
             <w:r>
               <w:rPr>
                 <w:rFonts w:ascii="Times New Roman" w:hAnsi="Times New Roman" w:cs="Times New Roman"/>
-                <w:sz w:val="24"/>
-                <w:szCs w:val="24"/>
               </w:rPr>
               <w:fldChar w:fldCharType="separate"/>
             </w:r>
@@ -4385,240 +4334,180 @@
               <w:rPr>
                 <w:rFonts w:ascii="Times New Roman" w:hAnsi="Times New Roman" w:cs="Times New Roman"/>
                 <w:noProof/>
-                <w:sz w:val="24"/>
-                <w:szCs w:val="24"/>
               </w:rPr>
               <w:t>«${NOMBRES_TITULARES}»</w:t>
             </w:r>
             <w:r>
               <w:rPr>
                 <w:rFonts w:ascii="Times New Roman" w:hAnsi="Times New Roman" w:cs="Times New Roman"/>
-                <w:sz w:val="24"/>
-                <w:szCs w:val="24"/>
               </w:rPr>
               <w:fldChar w:fldCharType="end"/>
             </w:r>
             <w:r>
               <w:rPr>
                 <w:rFonts w:ascii="Times New Roman" w:hAnsi="Times New Roman" w:cs="Times New Roman"/>
-                <w:sz w:val="24"/>
-                <w:szCs w:val="24"/>
               </w:rPr>
               <w:t xml:space="preserve"> concedido por importe de </w:t>
             </w:r>
             <w:r>
               <w:rPr>
                 <w:rFonts w:ascii="Times New Roman" w:hAnsi="Times New Roman" w:cs="Times New Roman"/>
-                <w:sz w:val="24"/>
-                <w:szCs w:val="24"/>
               </w:rPr>
               <w:fldChar w:fldCharType="begin"/>
             </w:r>
             <w:r>
               <w:rPr>
                 <w:rFonts w:ascii="Times New Roman" w:hAnsi="Times New Roman" w:cs="Times New Roman"/>
-                <w:sz w:val="24"/>
-                <w:szCs w:val="24"/>
               </w:rPr>
               <w:instrText xml:space="preserve"> MERGEFIELD  ${LQ03.IMCCNS()}  \* MERGEFORMAT </w:instrText>
             </w:r>
             <w:r>
               <w:rPr>
                 <w:rFonts w:ascii="Times New Roman" w:hAnsi="Times New Roman" w:cs="Times New Roman"/>
-                <w:sz w:val="24"/>
-                <w:szCs w:val="24"/>
               </w:rPr>
               <w:fldChar w:fldCharType="separate"/>
             </w:r>
             <w:r>
               <w:rPr>
                 <w:rFonts w:ascii="Times New Roman" w:hAnsi="Times New Roman" w:cs="Times New Roman"/>
-                <w:sz w:val="24"/>
-                <w:szCs w:val="24"/>
               </w:rPr>
               <w:t>«${LQ03.IMCCNS()}»</w:t>
             </w:r>
             <w:r>
               <w:rPr>
                 <w:rFonts w:ascii="Times New Roman" w:hAnsi="Times New Roman" w:cs="Times New Roman"/>
-                <w:sz w:val="24"/>
-                <w:szCs w:val="24"/>
               </w:rPr>
               <w:fldChar w:fldCharType="end"/>
             </w:r>
             <w:r>
               <w:rPr>
                 <w:rFonts w:ascii="Times New Roman" w:hAnsi="Times New Roman" w:cs="Times New Roman"/>
-                <w:sz w:val="24"/>
-                <w:szCs w:val="24"/>
               </w:rPr>
               <w:t xml:space="preserve"> </w:t>
             </w:r>
             <w:r>
               <w:rPr>
                 <w:rFonts w:ascii="Times New Roman" w:hAnsi="Times New Roman" w:cs="Times New Roman"/>
-                <w:sz w:val="24"/>
-                <w:szCs w:val="24"/>
               </w:rPr>
               <w:t>euros con garantía HIPOTECA INMOBILIARIA en</w:t>
             </w:r>
             <w:r>
               <w:rPr>
                 <w:rFonts w:ascii="Times New Roman" w:hAnsi="Times New Roman" w:cs="Times New Roman"/>
-                <w:sz w:val="24"/>
-                <w:szCs w:val="24"/>
               </w:rPr>
               <w:t xml:space="preserve"> </w:t>
             </w:r>
             <w:r>
               <w:rPr>
                 <w:rFonts w:ascii="Times New Roman" w:hAnsi="Times New Roman" w:cs="Times New Roman"/>
-                <w:sz w:val="24"/>
-                <w:szCs w:val="24"/>
               </w:rPr>
               <w:fldChar w:fldCharType="begin"/>
             </w:r>
             <w:r>
               <w:rPr>
                 <w:rFonts w:ascii="Times New Roman" w:hAnsi="Times New Roman" w:cs="Times New Roman"/>
-                <w:sz w:val="24"/>
-                <w:szCs w:val="24"/>
               </w:rPr>
               <w:instrText xml:space="preserve"> MERGEFIELD  "[#list BIENES as bien]"  \* MERGEFORMAT </w:instrText>
             </w:r>
             <w:r>
               <w:rPr>
                 <w:rFonts w:ascii="Times New Roman" w:hAnsi="Times New Roman" w:cs="Times New Roman"/>
-                <w:sz w:val="24"/>
-                <w:szCs w:val="24"/>
               </w:rPr>
               <w:fldChar w:fldCharType="separate"/>
             </w:r>
             <w:r>
               <w:rPr>
                 <w:rFonts w:ascii="Times New Roman" w:hAnsi="Times New Roman" w:cs="Times New Roman"/>
-                <w:sz w:val="24"/>
-                <w:szCs w:val="24"/>
               </w:rPr>
               <w:t>«[#list BIENES as bien]»</w:t>
             </w:r>
             <w:r>
               <w:rPr>
                 <w:rFonts w:ascii="Times New Roman" w:hAnsi="Times New Roman" w:cs="Times New Roman"/>
-                <w:sz w:val="24"/>
-                <w:szCs w:val="24"/>
               </w:rPr>
               <w:fldChar w:fldCharType="end"/>
             </w:r>
             <w:r>
               <w:rPr>
                 <w:rFonts w:ascii="Times New Roman" w:hAnsi="Times New Roman" w:cs="Times New Roman"/>
-                <w:sz w:val="24"/>
-                <w:szCs w:val="24"/>
               </w:rPr>
               <w:t xml:space="preserve"> </w:t>
             </w:r>
             <w:r>
               <w:rPr>
                 <w:rFonts w:ascii="Times New Roman" w:hAnsi="Times New Roman" w:cs="Times New Roman"/>
-                <w:sz w:val="24"/>
-                <w:szCs w:val="24"/>
               </w:rPr>
               <w:fldChar w:fldCharType="begin"/>
             </w:r>
             <w:r>
               <w:rPr>
                 <w:rFonts w:ascii="Times New Roman" w:hAnsi="Times New Roman" w:cs="Times New Roman"/>
-                <w:sz w:val="24"/>
-                <w:szCs w:val="24"/>
               </w:rPr>
               <w:instrText xml:space="preserve"> MERGEFIELD  ${bien.getBienEntidad().getNumFinca()} </w:instrText>
             </w:r>
             <w:r>
               <w:rPr>
                 <w:rFonts w:ascii="Times New Roman" w:hAnsi="Times New Roman" w:cs="Times New Roman"/>
-                <w:sz w:val="24"/>
-                <w:szCs w:val="24"/>
               </w:rPr>
               <w:fldChar w:fldCharType="separate"/>
             </w:r>
             <w:r>
               <w:rPr>
                 <w:rFonts w:ascii="Times New Roman" w:hAnsi="Times New Roman" w:cs="Times New Roman"/>
-                <w:sz w:val="24"/>
-                <w:szCs w:val="24"/>
               </w:rPr>
               <w:t>«${bien.getBienEntidad().getNumFinca()}»</w:t>
             </w:r>
             <w:r>
               <w:rPr>
                 <w:rFonts w:ascii="Times New Roman" w:hAnsi="Times New Roman" w:cs="Times New Roman"/>
-                <w:sz w:val="24"/>
-                <w:szCs w:val="24"/>
               </w:rPr>
               <w:fldChar w:fldCharType="end"/>
             </w:r>
             <w:r>
               <w:rPr>
                 <w:rFonts w:ascii="Times New Roman" w:hAnsi="Times New Roman" w:cs="Times New Roman"/>
-                <w:sz w:val="24"/>
-                <w:szCs w:val="24"/>
               </w:rPr>
               <w:t xml:space="preserve"> ,</w:t>
             </w:r>
             <w:r>
               <w:rPr>
                 <w:rFonts w:ascii="Times New Roman" w:hAnsi="Times New Roman" w:cs="Times New Roman"/>
-                <w:sz w:val="24"/>
-                <w:szCs w:val="24"/>
               </w:rPr>
               <w:t xml:space="preserve"> </w:t>
             </w:r>
             <w:r>
               <w:rPr>
                 <w:rFonts w:ascii="Times New Roman" w:hAnsi="Times New Roman" w:cs="Times New Roman"/>
-                <w:sz w:val="24"/>
-                <w:szCs w:val="24"/>
               </w:rPr>
               <w:fldChar w:fldCharType="begin"/>
             </w:r>
             <w:r>
               <w:rPr>
                 <w:rFonts w:ascii="Times New Roman" w:hAnsi="Times New Roman" w:cs="Times New Roman"/>
-                <w:sz w:val="24"/>
-                <w:szCs w:val="24"/>
               </w:rPr>
               <w:instrText xml:space="preserve"> MERGEFIELD  [/#list]  \* MERGEFORMAT </w:instrText>
             </w:r>
             <w:r>
               <w:rPr>
                 <w:rFonts w:ascii="Times New Roman" w:hAnsi="Times New Roman" w:cs="Times New Roman"/>
-                <w:sz w:val="24"/>
-                <w:szCs w:val="24"/>
               </w:rPr>
               <w:fldChar w:fldCharType="separate"/>
             </w:r>
             <w:r>
               <w:rPr>
                 <w:rFonts w:ascii="Times New Roman" w:hAnsi="Times New Roman" w:cs="Times New Roman"/>
-                <w:sz w:val="24"/>
-                <w:szCs w:val="24"/>
               </w:rPr>
               <w:t>«[/#list]»</w:t>
             </w:r>
             <w:r>
               <w:rPr>
                 <w:rFonts w:ascii="Times New Roman" w:hAnsi="Times New Roman" w:cs="Times New Roman"/>
-                <w:sz w:val="24"/>
-                <w:szCs w:val="24"/>
               </w:rPr>
               <w:fldChar w:fldCharType="end"/>
             </w:r>
             <w:r>
               <w:rPr>
                 <w:rFonts w:ascii="Times New Roman" w:hAnsi="Times New Roman" w:cs="Times New Roman"/>
-                <w:sz w:val="24"/>
-                <w:szCs w:val="24"/>
               </w:rPr>
               <w:t>.</w:t>
             </w:r>
@@ -4628,8 +4517,6 @@
               <w:jc w:val="both"/>
               <w:rPr>
                 <w:rFonts w:ascii="Times New Roman" w:hAnsi="Times New Roman" w:cs="Times New Roman"/>
-                <w:sz w:val="24"/>
-                <w:szCs w:val="24"/>
               </w:rPr>
             </w:pPr>
           </w:p>
@@ -4653,111 +4540,83 @@
         <w:jc w:val="both"/>
         <w:rPr>
           <w:rFonts w:ascii="Times New Roman" w:hAnsi="Times New Roman" w:cs="Times New Roman"/>
-          <w:sz w:val="24"/>
-          <w:szCs w:val="24"/>
         </w:rPr>
       </w:pPr>
       <w:r>
         <w:rPr>
           <w:rFonts w:ascii="Times New Roman" w:hAnsi="Times New Roman" w:cs="Times New Roman"/>
-          <w:sz w:val="24"/>
-          <w:szCs w:val="24"/>
         </w:rPr>
         <w:t xml:space="preserve">Asimismo certifica que, con fecha </w:t>
       </w:r>
       <w:r>
         <w:rPr>
           <w:rFonts w:ascii="Times New Roman" w:hAnsi="Times New Roman" w:cs="Times New Roman"/>
-          <w:sz w:val="24"/>
-          <w:szCs w:val="24"/>
         </w:rPr>
         <w:t>[</w:t>
       </w:r>
       <w:r>
         <w:rPr>
           <w:rFonts w:ascii="Times New Roman" w:hAnsi="Times New Roman" w:cs="Times New Roman"/>
-          <w:sz w:val="24"/>
-          <w:szCs w:val="24"/>
         </w:rPr>
         <w:t>NO_DISPONIBLE</w:t>
       </w:r>
       <w:r>
         <w:rPr>
           <w:rFonts w:ascii="Times New Roman" w:hAnsi="Times New Roman" w:cs="Times New Roman"/>
-          <w:sz w:val="24"/>
-          <w:szCs w:val="24"/>
         </w:rPr>
         <w:t>]</w:t>
       </w:r>
       <w:r>
         <w:rPr>
           <w:rFonts w:ascii="Times New Roman" w:hAnsi="Times New Roman" w:cs="Times New Roman"/>
-          <w:sz w:val="24"/>
-          <w:szCs w:val="24"/>
         </w:rPr>
         <w:t xml:space="preserve">, </w:t>
       </w:r>
       <w:r>
         <w:rPr>
           <w:rFonts w:ascii="Times New Roman" w:hAnsi="Times New Roman" w:cs="Times New Roman"/>
-          <w:sz w:val="24"/>
-          <w:szCs w:val="24"/>
         </w:rPr>
         <w:t>queda</w:t>
       </w:r>
       <w:r>
         <w:rPr>
           <w:rFonts w:ascii="Times New Roman" w:hAnsi="Times New Roman" w:cs="Times New Roman"/>
-          <w:sz w:val="24"/>
-          <w:szCs w:val="24"/>
         </w:rPr>
         <w:t xml:space="preserve"> totalmente dispuesto, en lo referente a esta finca, el saldo de la cuenta especial de </w:t>
       </w:r>
       <w:r>
         <w:rPr>
           <w:rFonts w:ascii="Times New Roman" w:hAnsi="Times New Roman" w:cs="Times New Roman"/>
-          <w:sz w:val="24"/>
-          <w:szCs w:val="24"/>
         </w:rPr>
         <w:t>depósito</w:t>
       </w:r>
       <w:r>
         <w:rPr>
           <w:rFonts w:ascii="Times New Roman" w:hAnsi="Times New Roman" w:cs="Times New Roman"/>
-          <w:sz w:val="24"/>
-          <w:szCs w:val="24"/>
         </w:rPr>
         <w:t xml:space="preserve">, cuyo funcionamiento se detalla en la Escritura de </w:t>
       </w:r>
       <w:r>
         <w:rPr>
           <w:rFonts w:ascii="Times New Roman" w:hAnsi="Times New Roman" w:cs="Times New Roman"/>
-          <w:sz w:val="24"/>
-          <w:szCs w:val="24"/>
         </w:rPr>
         <w:t>Constitución</w:t>
       </w:r>
       <w:r>
         <w:rPr>
           <w:rFonts w:ascii="Times New Roman" w:hAnsi="Times New Roman" w:cs="Times New Roman"/>
-          <w:sz w:val="24"/>
-          <w:szCs w:val="24"/>
         </w:rPr>
         <w:t xml:space="preserve"> de </w:t>
       </w:r>
       <w:r>
         <w:rPr>
           <w:rFonts w:ascii="Times New Roman" w:hAnsi="Times New Roman" w:cs="Times New Roman"/>
-          <w:sz w:val="24"/>
-          <w:szCs w:val="24"/>
         </w:rPr>
         <w:t>Préstamo</w:t>
       </w:r>
       <w:r>
         <w:rPr>
           <w:rFonts w:ascii="Times New Roman" w:hAnsi="Times New Roman" w:cs="Times New Roman"/>
-          <w:sz w:val="24"/>
-          <w:szCs w:val="24"/>
         </w:rPr>
         <w:t>.</w:t>
       </w:r>
@@ -4811,19 +4670,7 @@
         <w:rPr>
           <w:rFonts w:ascii="Times New Roman" w:hAnsi="Times New Roman" w:cs="Times New Roman"/>
         </w:rPr>
-        <w:t xml:space="preserve"> </w:t>
-      </w:r>
-      <w:r>
-        <w:rPr>
-          <w:rFonts w:ascii="Times New Roman" w:hAnsi="Times New Roman" w:cs="Times New Roman"/>
-        </w:rPr>
-        <w:t>a</w:t>
-      </w:r>
-      <w:r>
-        <w:rPr>
-          <w:rFonts w:ascii="Times New Roman" w:hAnsi="Times New Roman" w:cs="Times New Roman"/>
-        </w:rPr>
-        <w:t xml:space="preserve"> </w:t>
+        <w:t xml:space="preserve"> a </w:t>
       </w:r>
       <w:r>
         <w:rPr>
@@ -4998,24 +4845,18 @@
       <w:r>
         <w:rPr>
           <w:rFonts w:ascii="Times New Roman" w:hAnsi="Times New Roman" w:cs="Times New Roman"/>
-          <w:sz w:val="24"/>
-          <w:szCs w:val="24"/>
         </w:rPr>
         <w:fldChar w:fldCharType="begin"/>
       </w:r>
       <w:r>
         <w:rPr>
           <w:rFonts w:ascii="Times New Roman" w:hAnsi="Times New Roman" w:cs="Times New Roman"/>
-          <w:sz w:val="24"/>
-          <w:szCs w:val="24"/>
         </w:rPr>
         <w:instrText xml:space="preserve"> MERGEFIELD  ${NUM_CONTRATO}  \* MERGEFORMAT </w:instrText>
       </w:r>
       <w:r>
         <w:rPr>
           <w:rFonts w:ascii="Times New Roman" w:hAnsi="Times New Roman" w:cs="Times New Roman"/>
-          <w:sz w:val="24"/>
-          <w:szCs w:val="24"/>
         </w:rPr>
         <w:fldChar w:fldCharType="separate"/>
       </w:r>
@@ -5023,24 +4864,18 @@
         <w:rPr>
           <w:rFonts w:ascii="Times New Roman" w:hAnsi="Times New Roman" w:cs="Times New Roman"/>
           <w:noProof/>
-          <w:sz w:val="24"/>
-          <w:szCs w:val="24"/>
         </w:rPr>
         <w:t>«${NUM_CONTRATO}»</w:t>
       </w:r>
       <w:r>
         <w:rPr>
           <w:rFonts w:ascii="Times New Roman" w:hAnsi="Times New Roman" w:cs="Times New Roman"/>
-          <w:sz w:val="24"/>
-          <w:szCs w:val="24"/>
         </w:rPr>
         <w:fldChar w:fldCharType="end"/>
       </w:r>
       <w:r>
         <w:rPr>
           <w:rFonts w:ascii="Times New Roman" w:hAnsi="Times New Roman" w:cs="Times New Roman"/>
-          <w:sz w:val="24"/>
-          <w:szCs w:val="24"/>
         </w:rPr>
         <w:t xml:space="preserve"> </w:t>
       </w:r>
@@ -5059,24 +4894,18 @@
       <w:r>
         <w:rPr>
           <w:rFonts w:ascii="Times New Roman" w:hAnsi="Times New Roman" w:cs="Times New Roman"/>
-          <w:sz w:val="24"/>
-          <w:szCs w:val="24"/>
         </w:rPr>
         <w:fldChar w:fldCharType="begin"/>
       </w:r>
       <w:r>
         <w:rPr>
           <w:rFonts w:ascii="Times New Roman" w:hAnsi="Times New Roman" w:cs="Times New Roman"/>
-          <w:sz w:val="24"/>
-          <w:szCs w:val="24"/>
         </w:rPr>
         <w:instrText xml:space="preserve"> MERGEFIELD  ${NOMBRES_TITULARES}  \* MERGEFORMAT </w:instrText>
       </w:r>
       <w:r>
         <w:rPr>
           <w:rFonts w:ascii="Times New Roman" w:hAnsi="Times New Roman" w:cs="Times New Roman"/>
-          <w:sz w:val="24"/>
-          <w:szCs w:val="24"/>
         </w:rPr>
         <w:fldChar w:fldCharType="separate"/>
       </w:r>
@@ -5084,16 +4913,12 @@
         <w:rPr>
           <w:rFonts w:ascii="Times New Roman" w:hAnsi="Times New Roman" w:cs="Times New Roman"/>
           <w:noProof/>
-          <w:sz w:val="24"/>
-          <w:szCs w:val="24"/>
         </w:rPr>
         <w:t>«${NOMBRES_TITULARES}»</w:t>
       </w:r>
       <w:r>
         <w:rPr>
           <w:rFonts w:ascii="Times New Roman" w:hAnsi="Times New Roman" w:cs="Times New Roman"/>
-          <w:sz w:val="24"/>
-          <w:szCs w:val="24"/>
         </w:rPr>
         <w:fldChar w:fldCharType="end"/>
       </w:r>
@@ -5112,11 +4937,11 @@
         <w:tblLook w:val="04A0" w:firstRow="1" w:lastRow="0" w:firstColumn="1" w:lastColumn="0" w:noHBand="0" w:noVBand="1"/>
       </w:tblPr>
       <w:tblGrid>
-        <w:gridCol w:w="1564"/>
-        <w:gridCol w:w="1656"/>
-        <w:gridCol w:w="1565"/>
-        <w:gridCol w:w="1570"/>
-        <w:gridCol w:w="2365"/>
+        <w:gridCol w:w="1683"/>
+        <w:gridCol w:w="2095"/>
+        <w:gridCol w:w="1544"/>
+        <w:gridCol w:w="1705"/>
+        <w:gridCol w:w="1693"/>
       </w:tblGrid>
       <w:tr>
         <w:trPr>
@@ -5124,7 +4949,7 @@
         </w:trPr>
         <w:tc>
           <w:tcPr>
-            <w:tcW w:w="1728" w:type="dxa"/>
+            <w:tcW w:w="1670" w:type="dxa"/>
             <w:tcBorders>
               <w:top w:val="nil"/>
               <w:left w:val="nil"/>
@@ -5137,11 +4962,15 @@
               <w:jc w:val="center"/>
               <w:rPr>
                 <w:rFonts w:ascii="Times New Roman" w:hAnsi="Times New Roman" w:cs="Times New Roman"/>
+                <w:sz w:val="20"/>
+                <w:szCs w:val="20"/>
               </w:rPr>
             </w:pPr>
             <w:r>
               <w:rPr>
                 <w:rFonts w:ascii="Times New Roman" w:hAnsi="Times New Roman" w:cs="Times New Roman"/>
+                <w:sz w:val="20"/>
+                <w:szCs w:val="20"/>
               </w:rPr>
               <w:t>FECHA</w:t>
             </w:r>
@@ -5149,7 +4978,7 @@
         </w:tc>
         <w:tc>
           <w:tcPr>
-            <w:tcW w:w="1729" w:type="dxa"/>
+            <w:tcW w:w="1698" w:type="dxa"/>
             <w:tcBorders>
               <w:top w:val="nil"/>
               <w:left w:val="nil"/>
@@ -5162,11 +4991,15 @@
               <w:jc w:val="center"/>
               <w:rPr>
                 <w:rFonts w:ascii="Times New Roman" w:hAnsi="Times New Roman" w:cs="Times New Roman"/>
+                <w:sz w:val="20"/>
+                <w:szCs w:val="20"/>
               </w:rPr>
             </w:pPr>
             <w:r>
               <w:rPr>
                 <w:rFonts w:ascii="Times New Roman" w:hAnsi="Times New Roman" w:cs="Times New Roman"/>
+                <w:sz w:val="20"/>
+                <w:szCs w:val="20"/>
               </w:rPr>
               <w:t>CONCEPTO</w:t>
             </w:r>
@@ -5174,7 +5007,7 @@
         </w:tc>
         <w:tc>
           <w:tcPr>
-            <w:tcW w:w="1729" w:type="dxa"/>
+            <w:tcW w:w="1671" w:type="dxa"/>
             <w:tcBorders>
               <w:top w:val="nil"/>
               <w:left w:val="nil"/>
@@ -5187,11 +5020,15 @@
               <w:jc w:val="center"/>
               <w:rPr>
                 <w:rFonts w:ascii="Times New Roman" w:hAnsi="Times New Roman" w:cs="Times New Roman"/>
+                <w:sz w:val="20"/>
+                <w:szCs w:val="20"/>
               </w:rPr>
             </w:pPr>
             <w:r>
               <w:rPr>
                 <w:rFonts w:ascii="Times New Roman" w:hAnsi="Times New Roman" w:cs="Times New Roman"/>
+                <w:sz w:val="20"/>
+                <w:szCs w:val="20"/>
               </w:rPr>
               <w:t>DEBE EUROS</w:t>
             </w:r>
@@ -5199,7 +5036,7 @@
         </w:tc>
         <w:tc>
           <w:tcPr>
-            <w:tcW w:w="1729" w:type="dxa"/>
+            <w:tcW w:w="1673" w:type="dxa"/>
             <w:tcBorders>
               <w:top w:val="nil"/>
               <w:left w:val="nil"/>
@@ -5212,11 +5049,15 @@
               <w:jc w:val="center"/>
               <w:rPr>
                 <w:rFonts w:ascii="Times New Roman" w:hAnsi="Times New Roman" w:cs="Times New Roman"/>
+                <w:sz w:val="20"/>
+                <w:szCs w:val="20"/>
               </w:rPr>
             </w:pPr>
             <w:r>
               <w:rPr>
                 <w:rFonts w:ascii="Times New Roman" w:hAnsi="Times New Roman" w:cs="Times New Roman"/>
+                <w:sz w:val="20"/>
+                <w:szCs w:val="20"/>
               </w:rPr>
               <w:t>HABER EUROS</w:t>
             </w:r>
@@ -5224,7 +5065,7 @@
         </w:tc>
         <w:tc>
           <w:tcPr>
-            <w:tcW w:w="1729" w:type="dxa"/>
+            <w:tcW w:w="2008" w:type="dxa"/>
             <w:tcBorders>
               <w:top w:val="nil"/>
               <w:left w:val="nil"/>
@@ -5237,11 +5078,15 @@
               <w:jc w:val="center"/>
               <w:rPr>
                 <w:rFonts w:ascii="Times New Roman" w:hAnsi="Times New Roman" w:cs="Times New Roman"/>
+                <w:sz w:val="20"/>
+                <w:szCs w:val="20"/>
               </w:rPr>
             </w:pPr>
             <w:r>
               <w:rPr>
                 <w:rFonts w:ascii="Times New Roman" w:hAnsi="Times New Roman" w:cs="Times New Roman"/>
+                <w:sz w:val="20"/>
+                <w:szCs w:val="20"/>
               </w:rPr>
               <w:t>SALDO EUROS</w:t>
             </w:r>
@@ -5255,22 +5100,135 @@
         </w:trPr>
         <w:tc>
           <w:tcPr>
-            <w:tcW w:w="1728" w:type="dxa"/>
+            <w:tcW w:w="1670" w:type="dxa"/>
             <w:tcBorders>
               <w:top w:val="single" w:sz="4" w:space="0" w:color="auto"/>
             </w:tcBorders>
           </w:tcPr>
           <w:p>
             <w:pPr>
-              <w:rPr>
-                <w:rFonts w:ascii="Times New Roman" w:hAnsi="Times New Roman" w:cs="Times New Roman"/>
+              <w:jc w:val="center"/>
+              <w:rPr>
+                <w:rFonts w:ascii="Times New Roman" w:hAnsi="Times New Roman" w:cs="Times New Roman"/>
+                <w:sz w:val="20"/>
+                <w:szCs w:val="20"/>
               </w:rPr>
             </w:pPr>
+            <w:r>
+              <w:rPr>
+                <w:rFonts w:ascii="Times New Roman" w:hAnsi="Times New Roman" w:cs="Times New Roman"/>
+              </w:rPr>
+              <w:fldChar w:fldCharType="begin"/>
+            </w:r>
+            <w:r>
+              <w:rPr>
+                <w:rFonts w:ascii="Times New Roman" w:hAnsi="Times New Roman" w:cs="Times New Roman"/>
+              </w:rPr>
+              <w:instrText xml:space="preserve"> MERGEFIELD  "@before-row[#list CONCEPTOS as c]"  \* MERGEFORMAT </w:instrText>
+            </w:r>
+            <w:r>
+              <w:rPr>
+                <w:rFonts w:ascii="Times New Roman" w:hAnsi="Times New Roman" w:cs="Times New Roman"/>
+              </w:rPr>
+              <w:fldChar w:fldCharType="separate"/>
+            </w:r>
+            <w:r>
+              <w:rPr>
+                <w:rFonts w:ascii="Times New Roman" w:hAnsi="Times New Roman" w:cs="Times New Roman"/>
+                <w:noProof/>
+              </w:rPr>
+              <w:t>«@before-row[#list CONCEPTOS as c]»</w:t>
+            </w:r>
+            <w:r>
+              <w:rPr>
+                <w:rFonts w:ascii="Times New Roman" w:hAnsi="Times New Roman" w:cs="Times New Roman"/>
+              </w:rPr>
+              <w:fldChar w:fldCharType="end"/>
+            </w:r>
+            <w:r>
+              <w:rPr>
+                <w:rFonts w:ascii="Times New Roman" w:hAnsi="Times New Roman" w:cs="Times New Roman"/>
+              </w:rPr>
+              <w:t xml:space="preserve"> </w:t>
+            </w:r>
+            <w:r>
+              <w:rPr>
+                <w:rFonts w:ascii="Times New Roman" w:hAnsi="Times New Roman" w:cs="Times New Roman"/>
+                <w:lang w:val="en-US"/>
+              </w:rPr>
+              <w:fldChar w:fldCharType="begin"/>
+            </w:r>
+            <w:r>
+              <w:rPr>
+                <w:rFonts w:ascii="Times New Roman" w:hAnsi="Times New Roman" w:cs="Times New Roman"/>
+                <w:lang w:val="en-US"/>
+              </w:rPr>
+              <w:instrText xml:space="preserve"> MERGEFIELD  ${c.FECHA()} </w:instrText>
+            </w:r>
+            <w:r>
+              <w:rPr>
+                <w:rFonts w:ascii="Times New Roman" w:hAnsi="Times New Roman" w:cs="Times New Roman"/>
+                <w:lang w:val="en-US"/>
+              </w:rPr>
+              <w:fldChar w:fldCharType="separate"/>
+            </w:r>
+            <w:r>
+              <w:rPr>
+                <w:rFonts w:ascii="Times New Roman" w:hAnsi="Times New Roman" w:cs="Times New Roman"/>
+                <w:noProof/>
+                <w:lang w:val="en-US"/>
+              </w:rPr>
+              <w:t>«${c.FECHA()}»</w:t>
+            </w:r>
+            <w:r>
+              <w:rPr>
+                <w:rFonts w:ascii="Times New Roman" w:hAnsi="Times New Roman" w:cs="Times New Roman"/>
+                <w:lang w:val="en-US"/>
+              </w:rPr>
+              <w:fldChar w:fldCharType="end"/>
+            </w:r>
+            <w:r>
+              <w:rPr>
+                <w:rFonts w:ascii="Times New Roman" w:hAnsi="Times New Roman" w:cs="Times New Roman"/>
+              </w:rPr>
+              <w:t xml:space="preserve"> </w:t>
+            </w:r>
+            <w:r>
+              <w:rPr>
+                <w:rFonts w:ascii="Times New Roman" w:hAnsi="Times New Roman" w:cs="Times New Roman"/>
+              </w:rPr>
+              <w:fldChar w:fldCharType="begin"/>
+            </w:r>
+            <w:r>
+              <w:rPr>
+                <w:rFonts w:ascii="Times New Roman" w:hAnsi="Times New Roman" w:cs="Times New Roman"/>
+              </w:rPr>
+              <w:instrText xml:space="preserve"> MERGEFIELD  @after-row[/#list]  \* MERGEFORMAT </w:instrText>
+            </w:r>
+            <w:r>
+              <w:rPr>
+                <w:rFonts w:ascii="Times New Roman" w:hAnsi="Times New Roman" w:cs="Times New Roman"/>
+              </w:rPr>
+              <w:fldChar w:fldCharType="separate"/>
+            </w:r>
+            <w:r>
+              <w:rPr>
+                <w:rFonts w:ascii="Times New Roman" w:hAnsi="Times New Roman" w:cs="Times New Roman"/>
+                <w:noProof/>
+              </w:rPr>
+              <w:t>«@after-row[/#list]»</w:t>
+            </w:r>
+            <w:r>
+              <w:rPr>
+                <w:rFonts w:ascii="Times New Roman" w:hAnsi="Times New Roman" w:cs="Times New Roman"/>
+              </w:rPr>
+              <w:fldChar w:fldCharType="end"/>
+            </w:r>
           </w:p>
         </w:tc>
         <w:tc>
           <w:tcPr>
-            <w:tcW w:w="1729" w:type="dxa"/>
+            <w:tcW w:w="1698" w:type="dxa"/>
             <w:tcBorders>
               <w:top w:val="single" w:sz="4" w:space="0" w:color="auto"/>
             </w:tcBorders>
@@ -5279,49 +5237,51 @@
             <w:pPr>
               <w:rPr>
                 <w:rFonts w:ascii="Times New Roman" w:hAnsi="Times New Roman" w:cs="Times New Roman"/>
+                <w:sz w:val="20"/>
+                <w:szCs w:val="20"/>
               </w:rPr>
             </w:pPr>
             <w:r>
               <w:rPr>
                 <w:rFonts w:ascii="Times New Roman" w:hAnsi="Times New Roman" w:cs="Times New Roman"/>
-              </w:rPr>
-              <w:t>Capital inicial</w:t>
+                <w:lang w:val="en-US"/>
+              </w:rPr>
+              <w:fldChar w:fldCharType="begin"/>
+            </w:r>
+            <w:r>
+              <w:rPr>
+                <w:rFonts w:ascii="Times New Roman" w:hAnsi="Times New Roman" w:cs="Times New Roman"/>
+                <w:lang w:val="en-US"/>
+              </w:rPr>
+              <w:instrText xml:space="preserve"> MERGEFIELD  ${c.CONCEPTO()} </w:instrText>
+            </w:r>
+            <w:r>
+              <w:rPr>
+                <w:rFonts w:ascii="Times New Roman" w:hAnsi="Times New Roman" w:cs="Times New Roman"/>
+                <w:lang w:val="en-US"/>
+              </w:rPr>
+              <w:fldChar w:fldCharType="separate"/>
+            </w:r>
+            <w:r>
+              <w:rPr>
+                <w:rFonts w:ascii="Times New Roman" w:hAnsi="Times New Roman" w:cs="Times New Roman"/>
+                <w:noProof/>
+                <w:lang w:val="en-US"/>
+              </w:rPr>
+              <w:t>«${c.CONCEPTO()}»</w:t>
+            </w:r>
+            <w:r>
+              <w:rPr>
+                <w:rFonts w:ascii="Times New Roman" w:hAnsi="Times New Roman" w:cs="Times New Roman"/>
+                <w:lang w:val="en-US"/>
+              </w:rPr>
+              <w:fldChar w:fldCharType="end"/>
             </w:r>
           </w:p>
         </w:tc>
         <w:tc>
           <w:tcPr>
-            <w:tcW w:w="1729" w:type="dxa"/>
-            <w:tcBorders>
-              <w:top w:val="single" w:sz="4" w:space="0" w:color="auto"/>
-            </w:tcBorders>
-          </w:tcPr>
-          <w:p>
-            <w:pPr>
-              <w:rPr>
-                <w:rFonts w:ascii="Times New Roman" w:hAnsi="Times New Roman" w:cs="Times New Roman"/>
-              </w:rPr>
-            </w:pPr>
-          </w:p>
-        </w:tc>
-        <w:tc>
-          <w:tcPr>
-            <w:tcW w:w="1729" w:type="dxa"/>
-            <w:tcBorders>
-              <w:top w:val="single" w:sz="4" w:space="0" w:color="auto"/>
-            </w:tcBorders>
-          </w:tcPr>
-          <w:p>
-            <w:pPr>
-              <w:rPr>
-                <w:rFonts w:ascii="Times New Roman" w:hAnsi="Times New Roman" w:cs="Times New Roman"/>
-              </w:rPr>
-            </w:pPr>
-          </w:p>
-        </w:tc>
-        <w:tc>
-          <w:tcPr>
-            <w:tcW w:w="1729" w:type="dxa"/>
+            <w:tcW w:w="1671" w:type="dxa"/>
             <w:tcBorders>
               <w:top w:val="single" w:sz="4" w:space="0" w:color="auto"/>
             </w:tcBorders>
@@ -5331,156 +5291,136 @@
               <w:jc w:val="right"/>
               <w:rPr>
                 <w:rFonts w:ascii="Times New Roman" w:hAnsi="Times New Roman" w:cs="Times New Roman"/>
+                <w:sz w:val="20"/>
+                <w:szCs w:val="20"/>
               </w:rPr>
             </w:pPr>
             <w:r>
               <w:rPr>
-                <w:rFonts w:ascii="Segoe UI" w:hAnsi="Segoe UI" w:cs="Segoe UI"/>
-                <w:color w:val="000000"/>
-                <w:sz w:val="20"/>
-                <w:szCs w:val="20"/>
+                <w:rFonts w:ascii="Times New Roman" w:hAnsi="Times New Roman" w:cs="Times New Roman"/>
+                <w:lang w:val="en-US"/>
               </w:rPr>
               <w:fldChar w:fldCharType="begin"/>
             </w:r>
             <w:r>
               <w:rPr>
-                <w:rFonts w:ascii="Segoe UI" w:hAnsi="Segoe UI" w:cs="Segoe UI"/>
-                <w:color w:val="000000"/>
-                <w:sz w:val="20"/>
-                <w:szCs w:val="20"/>
-              </w:rPr>
-              <w:instrText xml:space="preserve"> MERGEFIELD  ${LQ03.IMCCNS()}  \* MERGEFORMAT </w:instrText>
-            </w:r>
-            <w:r>
-              <w:rPr>
-                <w:rFonts w:ascii="Segoe UI" w:hAnsi="Segoe UI" w:cs="Segoe UI"/>
-                <w:color w:val="000000"/>
-                <w:sz w:val="20"/>
-                <w:szCs w:val="20"/>
+                <w:rFonts w:ascii="Times New Roman" w:hAnsi="Times New Roman" w:cs="Times New Roman"/>
+                <w:lang w:val="en-US"/>
+              </w:rPr>
+              <w:instrText xml:space="preserve"> MERGEFIELD  ${c.DEBE()} </w:instrText>
+            </w:r>
+            <w:r>
+              <w:rPr>
+                <w:rFonts w:ascii="Times New Roman" w:hAnsi="Times New Roman" w:cs="Times New Roman"/>
+                <w:lang w:val="en-US"/>
               </w:rPr>
               <w:fldChar w:fldCharType="separate"/>
             </w:r>
             <w:r>
               <w:rPr>
-                <w:rFonts w:ascii="Segoe UI" w:hAnsi="Segoe UI" w:cs="Segoe UI"/>
+                <w:rFonts w:ascii="Times New Roman" w:hAnsi="Times New Roman" w:cs="Times New Roman"/>
                 <w:noProof/>
-                <w:color w:val="000000"/>
-                <w:sz w:val="20"/>
-                <w:szCs w:val="20"/>
-              </w:rPr>
-              <w:t>«${LQ03.IMCCNS()}»</w:t>
-            </w:r>
-            <w:r>
-              <w:rPr>
-                <w:rFonts w:ascii="Segoe UI" w:hAnsi="Segoe UI" w:cs="Segoe UI"/>
-                <w:color w:val="000000"/>
-                <w:sz w:val="20"/>
-                <w:szCs w:val="20"/>
+                <w:lang w:val="en-US"/>
+              </w:rPr>
+              <w:t>«${c.DEBE()}»</w:t>
+            </w:r>
+            <w:r>
+              <w:rPr>
+                <w:rFonts w:ascii="Times New Roman" w:hAnsi="Times New Roman" w:cs="Times New Roman"/>
+                <w:lang w:val="en-US"/>
               </w:rPr>
               <w:fldChar w:fldCharType="end"/>
             </w:r>
-          </w:p>
-        </w:tc>
-      </w:tr>
-      <w:tr>
-        <w:trPr>
-          <w:jc w:val="center"/>
-        </w:trPr>
-        <w:tc>
-          <w:tcPr>
-            <w:tcW w:w="1728" w:type="dxa"/>
-          </w:tcPr>
-          <w:p>
-            <w:pPr>
-              <w:rPr>
-                <w:rFonts w:ascii="Times New Roman" w:hAnsi="Times New Roman" w:cs="Times New Roman"/>
-              </w:rPr>
-            </w:pPr>
           </w:p>
         </w:tc>
         <w:tc>
           <w:tcPr>
-            <w:tcW w:w="1729" w:type="dxa"/>
+            <w:tcW w:w="1673" w:type="dxa"/>
+            <w:tcBorders>
+              <w:top w:val="single" w:sz="4" w:space="0" w:color="auto"/>
+            </w:tcBorders>
           </w:tcPr>
           <w:p>
             <w:pPr>
-              <w:rPr>
-                <w:rFonts w:ascii="Times New Roman" w:hAnsi="Times New Roman" w:cs="Times New Roman"/>
+              <w:jc w:val="right"/>
+              <w:rPr>
+                <w:rFonts w:ascii="Times New Roman" w:hAnsi="Times New Roman" w:cs="Times New Roman"/>
+                <w:sz w:val="20"/>
+                <w:szCs w:val="20"/>
               </w:rPr>
             </w:pPr>
             <w:r>
               <w:rPr>
                 <w:rFonts w:ascii="Times New Roman" w:hAnsi="Times New Roman" w:cs="Times New Roman"/>
-              </w:rPr>
-              <w:t>Capital amortizado</w:t>
+                <w:lang w:val="en-US"/>
+              </w:rPr>
+              <w:fldChar w:fldCharType="begin"/>
+            </w:r>
+            <w:r>
+              <w:rPr>
+                <w:rFonts w:ascii="Times New Roman" w:hAnsi="Times New Roman" w:cs="Times New Roman"/>
+                <w:lang w:val="en-US"/>
+              </w:rPr>
+              <w:instrText xml:space="preserve"> MERGEFIELD  ${c.HABER()} </w:instrText>
+            </w:r>
+            <w:r>
+              <w:rPr>
+                <w:rFonts w:ascii="Times New Roman" w:hAnsi="Times New Roman" w:cs="Times New Roman"/>
+                <w:lang w:val="en-US"/>
+              </w:rPr>
+              <w:fldChar w:fldCharType="separate"/>
+            </w:r>
+            <w:r>
+              <w:rPr>
+                <w:rFonts w:ascii="Times New Roman" w:hAnsi="Times New Roman" w:cs="Times New Roman"/>
+                <w:noProof/>
+                <w:lang w:val="en-US"/>
+              </w:rPr>
+              <w:t>«${c.HABER()}»</w:t>
+            </w:r>
+            <w:r>
+              <w:rPr>
+                <w:rFonts w:ascii="Times New Roman" w:hAnsi="Times New Roman" w:cs="Times New Roman"/>
+                <w:lang w:val="en-US"/>
+              </w:rPr>
+              <w:fldChar w:fldCharType="end"/>
             </w:r>
           </w:p>
         </w:tc>
         <w:tc>
           <w:tcPr>
-            <w:tcW w:w="1729" w:type="dxa"/>
+            <w:tcW w:w="2008" w:type="dxa"/>
+            <w:tcBorders>
+              <w:top w:val="single" w:sz="4" w:space="0" w:color="auto"/>
+            </w:tcBorders>
           </w:tcPr>
           <w:p>
             <w:pPr>
-              <w:autoSpaceDE w:val="0"/>
-              <w:autoSpaceDN w:val="0"/>
-              <w:adjustRightInd w:val="0"/>
-              <w:rPr>
-                <w:rFonts w:ascii="Segoe UI" w:hAnsi="Segoe UI" w:cs="Segoe UI"/>
+              <w:jc w:val="right"/>
+              <w:rPr>
+                <w:rFonts w:ascii="Times New Roman" w:hAnsi="Times New Roman" w:cs="Times New Roman"/>
                 <w:sz w:val="20"/>
                 <w:szCs w:val="20"/>
               </w:rPr>
             </w:pPr>
-          </w:p>
-          <w:p>
-            <w:pPr>
-              <w:rPr>
-                <w:rFonts w:ascii="Times New Roman" w:hAnsi="Times New Roman" w:cs="Times New Roman"/>
-              </w:rPr>
-            </w:pPr>
-          </w:p>
-        </w:tc>
-        <w:tc>
-          <w:tcPr>
-            <w:tcW w:w="1729" w:type="dxa"/>
-          </w:tcPr>
-          <w:p>
-            <w:pPr>
-              <w:rPr>
-                <w:rFonts w:ascii="Times New Roman" w:hAnsi="Times New Roman" w:cs="Times New Roman"/>
-              </w:rPr>
-            </w:pPr>
-          </w:p>
-        </w:tc>
-        <w:tc>
-          <w:tcPr>
-            <w:tcW w:w="1729" w:type="dxa"/>
-          </w:tcPr>
-          <w:p>
-            <w:pPr>
-              <w:autoSpaceDE w:val="0"/>
-              <w:autoSpaceDN w:val="0"/>
-              <w:adjustRightInd w:val="0"/>
-              <w:jc w:val="right"/>
-              <w:rPr>
-                <w:rFonts w:ascii="Times New Roman" w:hAnsi="Times New Roman" w:cs="Times New Roman"/>
-              </w:rPr>
-            </w:pPr>
-            <w:r>
-              <w:rPr>
-                <w:rFonts w:ascii="Times New Roman" w:hAnsi="Times New Roman" w:cs="Times New Roman"/>
+            <w:r>
+              <w:rPr>
+                <w:rFonts w:ascii="Times New Roman" w:hAnsi="Times New Roman" w:cs="Times New Roman"/>
+                <w:lang w:val="en-US"/>
               </w:rPr>
               <w:fldChar w:fldCharType="begin"/>
             </w:r>
             <w:r>
               <w:rPr>
                 <w:rFonts w:ascii="Times New Roman" w:hAnsi="Times New Roman" w:cs="Times New Roman"/>
-              </w:rPr>
-              <w:instrText xml:space="preserve"> MERGEFIELD  ${LQ03.IMCPAM()}  \* MERGEFORMAT </w:instrText>
-            </w:r>
-            <w:r>
-              <w:rPr>
-                <w:rFonts w:ascii="Times New Roman" w:hAnsi="Times New Roman" w:cs="Times New Roman"/>
+                <w:lang w:val="en-US"/>
+              </w:rPr>
+              <w:instrText xml:space="preserve"> MERGEFIELD  ${c.SALDO()} </w:instrText>
+            </w:r>
+            <w:r>
+              <w:rPr>
+                <w:rFonts w:ascii="Times New Roman" w:hAnsi="Times New Roman" w:cs="Times New Roman"/>
+                <w:lang w:val="en-US"/>
               </w:rPr>
               <w:fldChar w:fldCharType="separate"/>
             </w:r>
@@ -5488,266 +5428,17 @@
               <w:rPr>
                 <w:rFonts w:ascii="Times New Roman" w:hAnsi="Times New Roman" w:cs="Times New Roman"/>
                 <w:noProof/>
-              </w:rPr>
-              <w:t>«${LQ03.IMCPAM()}»</w:t>
-            </w:r>
-            <w:r>
-              <w:rPr>
-                <w:rFonts w:ascii="Times New Roman" w:hAnsi="Times New Roman" w:cs="Times New Roman"/>
+                <w:lang w:val="en-US"/>
+              </w:rPr>
+              <w:t>«${c.SALDO()}»</w:t>
+            </w:r>
+            <w:r>
+              <w:rPr>
+                <w:rFonts w:ascii="Times New Roman" w:hAnsi="Times New Roman" w:cs="Times New Roman"/>
+                <w:lang w:val="en-US"/>
               </w:rPr>
               <w:fldChar w:fldCharType="end"/>
             </w:r>
-          </w:p>
-        </w:tc>
-      </w:tr>
-      <w:tr>
-        <w:trPr>
-          <w:jc w:val="center"/>
-        </w:trPr>
-        <w:tc>
-          <w:tcPr>
-            <w:tcW w:w="1728" w:type="dxa"/>
-          </w:tcPr>
-          <w:p>
-            <w:pPr>
-              <w:rPr>
-                <w:rFonts w:ascii="Times New Roman" w:hAnsi="Times New Roman" w:cs="Times New Roman"/>
-              </w:rPr>
-            </w:pPr>
-          </w:p>
-        </w:tc>
-        <w:tc>
-          <w:tcPr>
-            <w:tcW w:w="1729" w:type="dxa"/>
-          </w:tcPr>
-          <w:p>
-            <w:pPr>
-              <w:rPr>
-                <w:rFonts w:ascii="Times New Roman" w:hAnsi="Times New Roman" w:cs="Times New Roman"/>
-              </w:rPr>
-            </w:pPr>
-            <w:r>
-              <w:rPr>
-                <w:rFonts w:ascii="Times New Roman" w:hAnsi="Times New Roman" w:cs="Times New Roman"/>
-              </w:rPr>
-              <w:t>Comisión</w:t>
-            </w:r>
-          </w:p>
-        </w:tc>
-        <w:tc>
-          <w:tcPr>
-            <w:tcW w:w="1729" w:type="dxa"/>
-          </w:tcPr>
-          <w:p>
-            <w:pPr>
-              <w:rPr>
-                <w:rFonts w:ascii="Times New Roman" w:hAnsi="Times New Roman" w:cs="Times New Roman"/>
-              </w:rPr>
-            </w:pPr>
-          </w:p>
-        </w:tc>
-        <w:tc>
-          <w:tcPr>
-            <w:tcW w:w="1729" w:type="dxa"/>
-          </w:tcPr>
-          <w:p>
-            <w:pPr>
-              <w:rPr>
-                <w:rFonts w:ascii="Times New Roman" w:hAnsi="Times New Roman" w:cs="Times New Roman"/>
-              </w:rPr>
-            </w:pPr>
-          </w:p>
-        </w:tc>
-        <w:tc>
-          <w:tcPr>
-            <w:tcW w:w="1729" w:type="dxa"/>
-          </w:tcPr>
-          <w:p>
-            <w:pPr>
-              <w:rPr>
-                <w:rFonts w:ascii="Times New Roman" w:hAnsi="Times New Roman" w:cs="Times New Roman"/>
-              </w:rPr>
-            </w:pPr>
-          </w:p>
-        </w:tc>
-      </w:tr>
-      <w:tr>
-        <w:trPr>
-          <w:jc w:val="center"/>
-        </w:trPr>
-        <w:tc>
-          <w:tcPr>
-            <w:tcW w:w="1728" w:type="dxa"/>
-          </w:tcPr>
-          <w:p>
-            <w:pPr>
-              <w:rPr>
-                <w:rFonts w:ascii="Times New Roman" w:hAnsi="Times New Roman" w:cs="Times New Roman"/>
-              </w:rPr>
-            </w:pPr>
-          </w:p>
-        </w:tc>
-        <w:tc>
-          <w:tcPr>
-            <w:tcW w:w="1729" w:type="dxa"/>
-          </w:tcPr>
-          <w:p>
-            <w:pPr>
-              <w:rPr>
-                <w:rFonts w:ascii="Times New Roman" w:hAnsi="Times New Roman" w:cs="Times New Roman"/>
-              </w:rPr>
-            </w:pPr>
-            <w:r>
-              <w:rPr>
-                <w:rFonts w:ascii="Times New Roman" w:hAnsi="Times New Roman" w:cs="Times New Roman"/>
-              </w:rPr>
-              <w:t xml:space="preserve">Intereses al </w:t>
-            </w:r>
-            <w:r>
-              <w:rPr>
-                <w:rFonts w:ascii="Times New Roman" w:hAnsi="Times New Roman" w:cs="Times New Roman"/>
-                <w:highlight w:val="yellow"/>
-              </w:rPr>
-              <w:t>1.44</w:t>
-            </w:r>
-            <w:r>
-              <w:rPr>
-                <w:rFonts w:ascii="Times New Roman" w:hAnsi="Times New Roman" w:cs="Times New Roman"/>
-              </w:rPr>
-              <w:t>%</w:t>
-            </w:r>
-          </w:p>
-        </w:tc>
-        <w:tc>
-          <w:tcPr>
-            <w:tcW w:w="1729" w:type="dxa"/>
-          </w:tcPr>
-          <w:p>
-            <w:pPr>
-              <w:rPr>
-                <w:rFonts w:ascii="Times New Roman" w:hAnsi="Times New Roman" w:cs="Times New Roman"/>
-              </w:rPr>
-            </w:pPr>
-          </w:p>
-        </w:tc>
-        <w:tc>
-          <w:tcPr>
-            <w:tcW w:w="1729" w:type="dxa"/>
-          </w:tcPr>
-          <w:p>
-            <w:pPr>
-              <w:rPr>
-                <w:rFonts w:ascii="Times New Roman" w:hAnsi="Times New Roman" w:cs="Times New Roman"/>
-              </w:rPr>
-            </w:pPr>
-          </w:p>
-        </w:tc>
-        <w:tc>
-          <w:tcPr>
-            <w:tcW w:w="1729" w:type="dxa"/>
-          </w:tcPr>
-          <w:p>
-            <w:pPr>
-              <w:rPr>
-                <w:rFonts w:ascii="Times New Roman" w:hAnsi="Times New Roman" w:cs="Times New Roman"/>
-              </w:rPr>
-            </w:pPr>
-          </w:p>
-        </w:tc>
-      </w:tr>
-      <w:tr>
-        <w:trPr>
-          <w:jc w:val="center"/>
-        </w:trPr>
-        <w:tc>
-          <w:tcPr>
-            <w:tcW w:w="1728" w:type="dxa"/>
-          </w:tcPr>
-          <w:p>
-            <w:pPr>
-              <w:rPr>
-                <w:rFonts w:ascii="Times New Roman" w:hAnsi="Times New Roman" w:cs="Times New Roman"/>
-              </w:rPr>
-            </w:pPr>
-          </w:p>
-        </w:tc>
-        <w:tc>
-          <w:tcPr>
-            <w:tcW w:w="1729" w:type="dxa"/>
-          </w:tcPr>
-          <w:p>
-            <w:pPr>
-              <w:rPr>
-                <w:rFonts w:ascii="Times New Roman" w:hAnsi="Times New Roman" w:cs="Times New Roman"/>
-              </w:rPr>
-            </w:pPr>
-            <w:r>
-              <w:rPr>
-                <w:rFonts w:ascii="Times New Roman" w:hAnsi="Times New Roman" w:cs="Times New Roman"/>
-              </w:rPr>
-              <w:t xml:space="preserve">Intereses de demora al </w:t>
-            </w:r>
-            <w:r>
-              <w:rPr>
-                <w:rFonts w:ascii="Times New Roman" w:hAnsi="Times New Roman" w:cs="Times New Roman"/>
-                <w:highlight w:val="yellow"/>
-              </w:rPr>
-              <w:t>5.44</w:t>
-            </w:r>
-            <w:r>
-              <w:rPr>
-                <w:rFonts w:ascii="Times New Roman" w:hAnsi="Times New Roman" w:cs="Times New Roman"/>
-              </w:rPr>
-              <w:t xml:space="preserve">% del </w:t>
-            </w:r>
-            <w:r>
-              <w:rPr>
-                <w:rFonts w:ascii="Times New Roman" w:hAnsi="Times New Roman" w:cs="Times New Roman"/>
-              </w:rPr>
-              <w:t>cálculo</w:t>
-            </w:r>
-            <w:r>
-              <w:rPr>
-                <w:rFonts w:ascii="Times New Roman" w:hAnsi="Times New Roman" w:cs="Times New Roman"/>
-              </w:rPr>
-              <w:t xml:space="preserve"> diario</w:t>
-            </w:r>
-          </w:p>
-        </w:tc>
-        <w:tc>
-          <w:tcPr>
-            <w:tcW w:w="1729" w:type="dxa"/>
-          </w:tcPr>
-          <w:p>
-            <w:pPr>
-              <w:rPr>
-                <w:rFonts w:ascii="Times New Roman" w:hAnsi="Times New Roman" w:cs="Times New Roman"/>
-              </w:rPr>
-            </w:pPr>
-          </w:p>
-        </w:tc>
-        <w:tc>
-          <w:tcPr>
-            <w:tcW w:w="1729" w:type="dxa"/>
-          </w:tcPr>
-          <w:p>
-            <w:pPr>
-              <w:rPr>
-                <w:rFonts w:ascii="Times New Roman" w:hAnsi="Times New Roman" w:cs="Times New Roman"/>
-              </w:rPr>
-            </w:pPr>
-          </w:p>
-        </w:tc>
-        <w:tc>
-          <w:tcPr>
-            <w:tcW w:w="1729" w:type="dxa"/>
-          </w:tcPr>
-          <w:p>
-            <w:pPr>
-              <w:rPr>
-                <w:rFonts w:ascii="Times New Roman" w:hAnsi="Times New Roman" w:cs="Times New Roman"/>
-              </w:rPr>
-            </w:pPr>
           </w:p>
         </w:tc>
       </w:tr>
@@ -5853,6 +5544,8 @@
         </w:rPr>
         <w:t>domiciliada en C/ Pintor Sorolla, 8 - 46022 Valencia.</w:t>
       </w:r>
+      <w:bookmarkStart w:id="0" w:name="_GoBack"/>
+      <w:bookmarkEnd w:id="0"/>
     </w:p>
     <w:tbl>
       <w:tblPr>
@@ -6594,7 +6287,6 @@
       <w:spacing w:after="0" w:line="240" w:lineRule="auto"/>
     </w:pPr>
     <w:tblPr>
-      <w:tblInd w:w="0" w:type="dxa"/>
       <w:tblBorders>
         <w:top w:val="single" w:sz="4" w:space="0" w:color="auto"/>
         <w:left w:val="single" w:sz="4" w:space="0" w:color="auto"/>
@@ -6603,12 +6295,6 @@
         <w:insideH w:val="single" w:sz="4" w:space="0" w:color="auto"/>
         <w:insideV w:val="single" w:sz="4" w:space="0" w:color="auto"/>
       </w:tblBorders>
-      <w:tblCellMar>
-        <w:top w:w="0" w:type="dxa"/>
-        <w:left w:w="108" w:type="dxa"/>
-        <w:bottom w:w="0" w:type="dxa"/>
-        <w:right w:w="108" w:type="dxa"/>
-      </w:tblCellMar>
     </w:tblPr>
   </w:style>
   <w:style w:type="paragraph" w:styleId="Textodeglobo">
@@ -6840,7 +6526,6 @@
       <w:spacing w:after="0" w:line="240" w:lineRule="auto"/>
     </w:pPr>
     <w:tblPr>
-      <w:tblInd w:w="0" w:type="dxa"/>
       <w:tblBorders>
         <w:top w:val="single" w:sz="4" w:space="0" w:color="auto"/>
         <w:left w:val="single" w:sz="4" w:space="0" w:color="auto"/>
@@ -6849,12 +6534,6 @@
         <w:insideH w:val="single" w:sz="4" w:space="0" w:color="auto"/>
         <w:insideV w:val="single" w:sz="4" w:space="0" w:color="auto"/>
       </w:tblBorders>
-      <w:tblCellMar>
-        <w:top w:w="0" w:type="dxa"/>
-        <w:left w:w="108" w:type="dxa"/>
-        <w:bottom w:w="0" w:type="dxa"/>
-        <w:right w:w="108" w:type="dxa"/>
-      </w:tblCellMar>
     </w:tblPr>
   </w:style>
   <w:style w:type="paragraph" w:styleId="Textodeglobo">
@@ -7180,7 +6859,7 @@
 </file>
 
 <file path=customXml/itemProps1.xml><?xml version="1.0" encoding="utf-8"?>
-<ds:datastoreItem xmlns:ds="http://schemas.openxmlformats.org/officeDocument/2006/customXml" ds:itemID="{DFE6445B-84DA-40E2-A4B9-B33B5A8F7CD7}">
+<ds:datastoreItem xmlns:ds="http://schemas.openxmlformats.org/officeDocument/2006/customXml" ds:itemID="{1E406FE8-6BB8-4DBC-BD79-8F2060E59812}">
   <ds:schemaRefs>
     <ds:schemaRef ds:uri="http://schemas.openxmlformats.org/officeDocument/2006/bibliography"/>
   </ds:schemaRefs>

</xml_diff>

<commit_message>
Resueltos pequeños bugs de liquidaciones
Former-commit-id: ea338b44212e87a745bf26144c735851dfb7e57d
</commit_message>
<xml_diff>
--- a/recovery-precontencioso-plugin/src/main/resources/plantillasLiquidaciones/PTAMO. HIPOTECARIO.docx
+++ b/recovery-precontencioso-plugin/src/main/resources/plantillasLiquidaciones/PTAMO. HIPOTECARIO.docx
@@ -1959,7 +1959,6 @@
                 <w:sz w:val="20"/>
                 <w:szCs w:val="20"/>
               </w:rPr>
-              <w:lastRenderedPageBreak/>
               <w:t>Finca Registral</w:t>
             </w:r>
           </w:p>
@@ -2096,7 +2095,7 @@
                 <w:sz w:val="20"/>
                 <w:szCs w:val="20"/>
               </w:rPr>
-              <w:instrText xml:space="preserve"> MERGEFIELD  ${bien.getBienEntidad().getNumFinca()} </w:instrText>
+              <w:instrText xml:space="preserve"> MERGEFIELD  ${bien.getDatosRegistralesActivo().getNumFinca()} </w:instrText>
             </w:r>
             <w:r>
               <w:rPr>
@@ -2114,7 +2113,7 @@
                 <w:sz w:val="20"/>
                 <w:szCs w:val="20"/>
               </w:rPr>
-              <w:t>«${bien.getBienEntidad().getNumFinca()}»</w:t>
+              <w:t>«${bien.getDatosRegistralesActivo().getNu»</w:t>
             </w:r>
             <w:r>
               <w:rPr>
@@ -2202,7 +2201,7 @@
                 <w:sz w:val="20"/>
                 <w:szCs w:val="20"/>
               </w:rPr>
-              <w:instrText xml:space="preserve"> MERGEFIELD  ${bien.getBienEntidad().getDireccion()}  \* MERGEFORMAT </w:instrText>
+              <w:instrText xml:space="preserve"> MERGEFIELD  ${bien.getLocalizacionActual().getNombreVia()}  \* MERGEFORMAT </w:instrText>
             </w:r>
             <w:r>
               <w:rPr>
@@ -2219,7 +2218,56 @@
                 <w:sz w:val="20"/>
                 <w:szCs w:val="20"/>
               </w:rPr>
-              <w:t>«${bien.getBienEntidad().getDireccion()}»</w:t>
+              <w:t>«${bien.getLocalizacionActual().getNombre»</w:t>
+            </w:r>
+            <w:r>
+              <w:rPr>
+                <w:rFonts w:ascii="Times New Roman" w:hAnsi="Times New Roman" w:cs="Times New Roman"/>
+                <w:sz w:val="20"/>
+                <w:szCs w:val="20"/>
+              </w:rPr>
+              <w:fldChar w:fldCharType="end"/>
+            </w:r>
+            <w:r>
+              <w:rPr>
+                <w:rFonts w:ascii="Times New Roman" w:hAnsi="Times New Roman" w:cs="Times New Roman"/>
+                <w:sz w:val="20"/>
+                <w:szCs w:val="20"/>
+              </w:rPr>
+              <w:t xml:space="preserve"> </w:t>
+            </w:r>
+            <w:r>
+              <w:rPr>
+                <w:rFonts w:ascii="Times New Roman" w:hAnsi="Times New Roman" w:cs="Times New Roman"/>
+                <w:sz w:val="20"/>
+                <w:szCs w:val="20"/>
+              </w:rPr>
+              <w:fldChar w:fldCharType="begin"/>
+            </w:r>
+            <w:r>
+              <w:rPr>
+                <w:rFonts w:ascii="Times New Roman" w:hAnsi="Times New Roman" w:cs="Times New Roman"/>
+                <w:sz w:val="20"/>
+                <w:szCs w:val="20"/>
+              </w:rPr>
+              <w:instrText xml:space="preserve"> MERGEFIELD  ${bien.getLocalizacionActual().getNumeroDomicilio()}  \* MERGEFORMAT </w:instrText>
+            </w:r>
+            <w:r>
+              <w:rPr>
+                <w:rFonts w:ascii="Times New Roman" w:hAnsi="Times New Roman" w:cs="Times New Roman"/>
+                <w:sz w:val="20"/>
+                <w:szCs w:val="20"/>
+              </w:rPr>
+              <w:fldChar w:fldCharType="separate"/>
+            </w:r>
+            <w:r>
+              <w:rPr>
+                <w:rFonts w:ascii="Times New Roman" w:hAnsi="Times New Roman" w:cs="Times New Roman"/>
+                <w:noProof/>
+                <w:sz w:val="20"/>
+                <w:szCs w:val="20"/>
+              </w:rPr>
+              <w:t>«${bien.getLocalizacionActual().getNumero»</w:t>
             </w:r>
             <w:r>
               <w:rPr>
@@ -2257,7 +2305,7 @@
                 <w:sz w:val="20"/>
                 <w:szCs w:val="20"/>
               </w:rPr>
-              <w:instrText xml:space="preserve"> MERGEFIELD  ${bien.getPoblacion()}  \* MERGEFORMAT </w:instrText>
+              <w:instrText xml:space="preserve"> MERGEFIELD  ${bien.getLocalizacionActual().getLocalidad().getDescripcion()}  \* MERGEFORMAT </w:instrText>
             </w:r>
             <w:r>
               <w:rPr>
@@ -2274,7 +2322,7 @@
                 <w:sz w:val="20"/>
                 <w:szCs w:val="20"/>
               </w:rPr>
-              <w:t>«${bien.getPoblacion()}»</w:t>
+              <w:t>«${bien.getLocalizacionActual().getLocali»</w:t>
             </w:r>
             <w:r>
               <w:rPr>
@@ -4436,6 +4484,7 @@
             <w:r>
               <w:rPr>
                 <w:rFonts w:ascii="Times New Roman" w:hAnsi="Times New Roman" w:cs="Times New Roman"/>
+                <w:lang w:val="en-US"/>
               </w:rPr>
               <w:fldChar w:fldCharType="begin"/>
             </w:r>
@@ -4443,23 +4492,26 @@
               <w:rPr>
                 <w:rFonts w:ascii="Times New Roman" w:hAnsi="Times New Roman" w:cs="Times New Roman"/>
               </w:rPr>
-              <w:instrText xml:space="preserve"> MERGEFIELD  ${bien.getBienEntidad().getNumFinca()} </w:instrText>
-            </w:r>
-            <w:r>
-              <w:rPr>
-                <w:rFonts w:ascii="Times New Roman" w:hAnsi="Times New Roman" w:cs="Times New Roman"/>
+              <w:instrText xml:space="preserve"> MERGEFIELD  ${bien.getDatosRegistralesActivo().getNumFinca()} </w:instrText>
+            </w:r>
+            <w:r>
+              <w:rPr>
+                <w:rFonts w:ascii="Times New Roman" w:hAnsi="Times New Roman" w:cs="Times New Roman"/>
+                <w:lang w:val="en-US"/>
               </w:rPr>
               <w:fldChar w:fldCharType="separate"/>
             </w:r>
             <w:r>
               <w:rPr>
                 <w:rFonts w:ascii="Times New Roman" w:hAnsi="Times New Roman" w:cs="Times New Roman"/>
-              </w:rPr>
-              <w:t>«${bien.getBienEntidad().getNumFinca()}»</w:t>
-            </w:r>
-            <w:r>
-              <w:rPr>
-                <w:rFonts w:ascii="Times New Roman" w:hAnsi="Times New Roman" w:cs="Times New Roman"/>
+                <w:noProof/>
+              </w:rPr>
+              <w:t>«${bien.getDatosRegistralesActivo().getNu»</w:t>
+            </w:r>
+            <w:r>
+              <w:rPr>
+                <w:rFonts w:ascii="Times New Roman" w:hAnsi="Times New Roman" w:cs="Times New Roman"/>
+                <w:lang w:val="en-US"/>
               </w:rPr>
               <w:fldChar w:fldCharType="end"/>
             </w:r>
@@ -4467,12 +4519,6 @@
               <w:rPr>
                 <w:rFonts w:ascii="Times New Roman" w:hAnsi="Times New Roman" w:cs="Times New Roman"/>
               </w:rPr>
-              <w:t xml:space="preserve"> ,</w:t>
-            </w:r>
-            <w:r>
-              <w:rPr>
-                <w:rFonts w:ascii="Times New Roman" w:hAnsi="Times New Roman" w:cs="Times New Roman"/>
-              </w:rPr>
               <w:t xml:space="preserve"> </w:t>
             </w:r>
             <w:r>
@@ -4485,6 +4531,135 @@
               <w:rPr>
                 <w:rFonts w:ascii="Times New Roman" w:hAnsi="Times New Roman" w:cs="Times New Roman"/>
               </w:rPr>
+              <w:instrText xml:space="preserve"> MERGEFIELD  ${bien.getLocalizacionActual().getNombreVia()}  \* MERGEFORMAT </w:instrText>
+            </w:r>
+            <w:r>
+              <w:rPr>
+                <w:rFonts w:ascii="Times New Roman" w:hAnsi="Times New Roman" w:cs="Times New Roman"/>
+              </w:rPr>
+              <w:fldChar w:fldCharType="separate"/>
+            </w:r>
+            <w:r>
+              <w:rPr>
+                <w:rFonts w:ascii="Times New Roman" w:hAnsi="Times New Roman" w:cs="Times New Roman"/>
+                <w:noProof/>
+              </w:rPr>
+              <w:t>«${bien.getLocalizacionActual().getNombre»</w:t>
+            </w:r>
+            <w:r>
+              <w:rPr>
+                <w:rFonts w:ascii="Times New Roman" w:hAnsi="Times New Roman" w:cs="Times New Roman"/>
+              </w:rPr>
+              <w:fldChar w:fldCharType="end"/>
+            </w:r>
+            <w:r>
+              <w:rPr>
+                <w:rFonts w:ascii="Times New Roman" w:hAnsi="Times New Roman" w:cs="Times New Roman"/>
+              </w:rPr>
+              <w:t xml:space="preserve"> </w:t>
+            </w:r>
+            <w:r>
+              <w:rPr>
+                <w:rFonts w:ascii="Times New Roman" w:hAnsi="Times New Roman" w:cs="Times New Roman"/>
+              </w:rPr>
+              <w:fldChar w:fldCharType="begin"/>
+            </w:r>
+            <w:r>
+              <w:rPr>
+                <w:rFonts w:ascii="Times New Roman" w:hAnsi="Times New Roman" w:cs="Times New Roman"/>
+              </w:rPr>
+              <w:instrText xml:space="preserve"> MERGEFIELD  ${bien.getLocalizacionActual().getNumeroDomicilio()}  \* MERGEFORMAT </w:instrText>
+            </w:r>
+            <w:r>
+              <w:rPr>
+                <w:rFonts w:ascii="Times New Roman" w:hAnsi="Times New Roman" w:cs="Times New Roman"/>
+              </w:rPr>
+              <w:fldChar w:fldCharType="separate"/>
+            </w:r>
+            <w:r>
+              <w:rPr>
+                <w:rFonts w:ascii="Times New Roman" w:hAnsi="Times New Roman" w:cs="Times New Roman"/>
+                <w:noProof/>
+              </w:rPr>
+              <w:t>«${bien.getLocalizacionActual().getNumero»</w:t>
+            </w:r>
+            <w:r>
+              <w:rPr>
+                <w:rFonts w:ascii="Times New Roman" w:hAnsi="Times New Roman" w:cs="Times New Roman"/>
+              </w:rPr>
+              <w:fldChar w:fldCharType="end"/>
+            </w:r>
+            <w:r>
+              <w:rPr>
+                <w:rFonts w:ascii="Times New Roman" w:hAnsi="Times New Roman" w:cs="Times New Roman"/>
+              </w:rPr>
+              <w:t>,</w:t>
+            </w:r>
+            <w:r>
+              <w:rPr>
+                <w:rFonts w:ascii="Times New Roman" w:hAnsi="Times New Roman" w:cs="Times New Roman"/>
+              </w:rPr>
+              <w:t xml:space="preserve"> </w:t>
+            </w:r>
+            <w:r>
+              <w:rPr>
+                <w:rFonts w:ascii="Times New Roman" w:hAnsi="Times New Roman" w:cs="Times New Roman"/>
+              </w:rPr>
+              <w:fldChar w:fldCharType="begin"/>
+            </w:r>
+            <w:r>
+              <w:rPr>
+                <w:rFonts w:ascii="Times New Roman" w:hAnsi="Times New Roman" w:cs="Times New Roman"/>
+              </w:rPr>
+              <w:instrText xml:space="preserve"> MERGEFIELD  ${bien.getLocalizacionActual().getLocalidad().getDescripcion()}  \* MERGEFORMAT </w:instrText>
+            </w:r>
+            <w:r>
+              <w:rPr>
+                <w:rFonts w:ascii="Times New Roman" w:hAnsi="Times New Roman" w:cs="Times New Roman"/>
+              </w:rPr>
+              <w:fldChar w:fldCharType="separate"/>
+            </w:r>
+            <w:r>
+              <w:rPr>
+                <w:rFonts w:ascii="Times New Roman" w:hAnsi="Times New Roman" w:cs="Times New Roman"/>
+                <w:noProof/>
+              </w:rPr>
+              <w:t>«${bien.getLocalizacionActual().getLocali»</w:t>
+            </w:r>
+            <w:r>
+              <w:rPr>
+                <w:rFonts w:ascii="Times New Roman" w:hAnsi="Times New Roman" w:cs="Times New Roman"/>
+              </w:rPr>
+              <w:fldChar w:fldCharType="end"/>
+            </w:r>
+            <w:r>
+              <w:rPr>
+                <w:rFonts w:ascii="Times New Roman" w:hAnsi="Times New Roman" w:cs="Times New Roman"/>
+              </w:rPr>
+              <w:t xml:space="preserve">  </w:t>
+            </w:r>
+            <w:r>
+              <w:rPr>
+                <w:rFonts w:ascii="Times New Roman" w:hAnsi="Times New Roman" w:cs="Times New Roman"/>
+              </w:rPr>
+              <w:t>y</w:t>
+            </w:r>
+            <w:r>
+              <w:rPr>
+                <w:rFonts w:ascii="Times New Roman" w:hAnsi="Times New Roman" w:cs="Times New Roman"/>
+              </w:rPr>
+              <w:t xml:space="preserve"> </w:t>
+            </w:r>
+            <w:r>
+              <w:rPr>
+                <w:rFonts w:ascii="Times New Roman" w:hAnsi="Times New Roman" w:cs="Times New Roman"/>
+              </w:rPr>
+              <w:fldChar w:fldCharType="begin"/>
+            </w:r>
+            <w:r>
+              <w:rPr>
+                <w:rFonts w:ascii="Times New Roman" w:hAnsi="Times New Roman" w:cs="Times New Roman"/>
+              </w:rPr>
               <w:instrText xml:space="preserve"> MERGEFIELD  [/#list]  \* MERGEFORMAT </w:instrText>
             </w:r>
             <w:r>
@@ -4497,7 +4672,21 @@
               <w:rPr>
                 <w:rFonts w:ascii="Times New Roman" w:hAnsi="Times New Roman" w:cs="Times New Roman"/>
               </w:rPr>
-              <w:t>«[/#list]»</w:t>
+              <w:t>«[/#</w:t>
+            </w:r>
+            <w:proofErr w:type="spellStart"/>
+            <w:r>
+              <w:rPr>
+                <w:rFonts w:ascii="Times New Roman" w:hAnsi="Times New Roman" w:cs="Times New Roman"/>
+              </w:rPr>
+              <w:t>list</w:t>
+            </w:r>
+            <w:proofErr w:type="spellEnd"/>
+            <w:r>
+              <w:rPr>
+                <w:rFonts w:ascii="Times New Roman" w:hAnsi="Times New Roman" w:cs="Times New Roman"/>
+              </w:rPr>
+              <w:t>]»</w:t>
             </w:r>
             <w:r>
               <w:rPr>
@@ -4519,6 +4708,8 @@
                 <w:rFonts w:ascii="Times New Roman" w:hAnsi="Times New Roman" w:cs="Times New Roman"/>
               </w:rPr>
             </w:pPr>
+            <w:bookmarkStart w:id="0" w:name="_GoBack"/>
+            <w:bookmarkEnd w:id="0"/>
           </w:p>
         </w:tc>
       </w:tr>
@@ -4533,93 +4724,6 @@
           <w:szCs w:val="24"/>
         </w:rPr>
       </w:pPr>
-    </w:p>
-    <w:p>
-      <w:pPr>
-        <w:ind w:firstLine="708"/>
-        <w:jc w:val="both"/>
-        <w:rPr>
-          <w:rFonts w:ascii="Times New Roman" w:hAnsi="Times New Roman" w:cs="Times New Roman"/>
-        </w:rPr>
-      </w:pPr>
-      <w:r>
-        <w:rPr>
-          <w:rFonts w:ascii="Times New Roman" w:hAnsi="Times New Roman" w:cs="Times New Roman"/>
-        </w:rPr>
-        <w:t xml:space="preserve">Asimismo certifica que, con fecha </w:t>
-      </w:r>
-      <w:r>
-        <w:rPr>
-          <w:rFonts w:ascii="Times New Roman" w:hAnsi="Times New Roman" w:cs="Times New Roman"/>
-        </w:rPr>
-        <w:t>[</w:t>
-      </w:r>
-      <w:r>
-        <w:rPr>
-          <w:rFonts w:ascii="Times New Roman" w:hAnsi="Times New Roman" w:cs="Times New Roman"/>
-        </w:rPr>
-        <w:t>NO_DISPONIBLE</w:t>
-      </w:r>
-      <w:r>
-        <w:rPr>
-          <w:rFonts w:ascii="Times New Roman" w:hAnsi="Times New Roman" w:cs="Times New Roman"/>
-        </w:rPr>
-        <w:t>]</w:t>
-      </w:r>
-      <w:r>
-        <w:rPr>
-          <w:rFonts w:ascii="Times New Roman" w:hAnsi="Times New Roman" w:cs="Times New Roman"/>
-        </w:rPr>
-        <w:t xml:space="preserve">, </w:t>
-      </w:r>
-      <w:r>
-        <w:rPr>
-          <w:rFonts w:ascii="Times New Roman" w:hAnsi="Times New Roman" w:cs="Times New Roman"/>
-        </w:rPr>
-        <w:t>queda</w:t>
-      </w:r>
-      <w:r>
-        <w:rPr>
-          <w:rFonts w:ascii="Times New Roman" w:hAnsi="Times New Roman" w:cs="Times New Roman"/>
-        </w:rPr>
-        <w:t xml:space="preserve"> totalmente dispuesto, en lo referente a esta finca, el saldo de la cuenta especial de </w:t>
-      </w:r>
-      <w:r>
-        <w:rPr>
-          <w:rFonts w:ascii="Times New Roman" w:hAnsi="Times New Roman" w:cs="Times New Roman"/>
-        </w:rPr>
-        <w:t>depósito</w:t>
-      </w:r>
-      <w:r>
-        <w:rPr>
-          <w:rFonts w:ascii="Times New Roman" w:hAnsi="Times New Roman" w:cs="Times New Roman"/>
-        </w:rPr>
-        <w:t xml:space="preserve">, cuyo funcionamiento se detalla en la Escritura de </w:t>
-      </w:r>
-      <w:r>
-        <w:rPr>
-          <w:rFonts w:ascii="Times New Roman" w:hAnsi="Times New Roman" w:cs="Times New Roman"/>
-        </w:rPr>
-        <w:t>Constitución</w:t>
-      </w:r>
-      <w:r>
-        <w:rPr>
-          <w:rFonts w:ascii="Times New Roman" w:hAnsi="Times New Roman" w:cs="Times New Roman"/>
-        </w:rPr>
-        <w:t xml:space="preserve"> de </w:t>
-      </w:r>
-      <w:r>
-        <w:rPr>
-          <w:rFonts w:ascii="Times New Roman" w:hAnsi="Times New Roman" w:cs="Times New Roman"/>
-        </w:rPr>
-        <w:t>Préstamo</w:t>
-      </w:r>
-      <w:r>
-        <w:rPr>
-          <w:rFonts w:ascii="Times New Roman" w:hAnsi="Times New Roman" w:cs="Times New Roman"/>
-        </w:rPr>
-        <w:t>.</w:t>
-      </w:r>
     </w:p>
     <w:p>
       <w:pPr>
@@ -5161,7 +5265,6 @@
             <w:r>
               <w:rPr>
                 <w:rFonts w:ascii="Times New Roman" w:hAnsi="Times New Roman" w:cs="Times New Roman"/>
-                <w:lang w:val="en-US"/>
               </w:rPr>
               <w:instrText xml:space="preserve"> MERGEFIELD  ${c.FECHA()} </w:instrText>
             </w:r>
@@ -5176,7 +5279,6 @@
               <w:rPr>
                 <w:rFonts w:ascii="Times New Roman" w:hAnsi="Times New Roman" w:cs="Times New Roman"/>
                 <w:noProof/>
-                <w:lang w:val="en-US"/>
               </w:rPr>
               <w:t>«${c.FECHA()}»</w:t>
             </w:r>
@@ -5544,8 +5646,6 @@
         </w:rPr>
         <w:t>domiciliada en C/ Pintor Sorolla, 8 - 46022 Valencia.</w:t>
       </w:r>
-      <w:bookmarkStart w:id="0" w:name="_GoBack"/>
-      <w:bookmarkEnd w:id="0"/>
     </w:p>
     <w:tbl>
       <w:tblPr>
@@ -6859,7 +6959,7 @@
 </file>
 
 <file path=customXml/itemProps1.xml><?xml version="1.0" encoding="utf-8"?>
-<ds:datastoreItem xmlns:ds="http://schemas.openxmlformats.org/officeDocument/2006/customXml" ds:itemID="{1E406FE8-6BB8-4DBC-BD79-8F2060E59812}">
+<ds:datastoreItem xmlns:ds="http://schemas.openxmlformats.org/officeDocument/2006/customXml" ds:itemID="{6933C919-F454-491F-802B-845E905C959C}">
   <ds:schemaRefs>
     <ds:schemaRef ds:uri="http://schemas.openxmlformats.org/officeDocument/2006/bibliography"/>
   </ds:schemaRefs>

</xml_diff>

<commit_message>
Modificada la plantilla de burofax
Former-commit-id: d4363d53e7fb7446e378f58881a7202778ba5fe1
</commit_message>
<xml_diff>
--- a/recovery-precontencioso-plugin/src/main/resources/plantillasLiquidaciones/PTAMO. HIPOTECARIO.docx
+++ b/recovery-precontencioso-plugin/src/main/resources/plantillasLiquidaciones/PTAMO. HIPOTECARIO.docx
@@ -1968,7 +1968,6 @@
                 <w:sz w:val="20"/>
                 <w:szCs w:val="20"/>
               </w:rPr>
-              <w:lastRenderedPageBreak/>
               <w:t>Finca Registral</w:t>
             </w:r>
           </w:p>
@@ -2104,7 +2103,6 @@
                 <w:rFonts w:ascii="Times New Roman" w:hAnsi="Times New Roman" w:cs="Times New Roman"/>
                 <w:sz w:val="20"/>
                 <w:szCs w:val="20"/>
-                <w:lang w:val="en-US"/>
               </w:rPr>
               <w:instrText xml:space="preserve"> MERGEFIELD  ${bien.getFincaRegistral()} </w:instrText>
             </w:r>
@@ -2123,7 +2121,6 @@
                 <w:noProof/>
                 <w:sz w:val="20"/>
                 <w:szCs w:val="20"/>
-                <w:lang w:val="en-US"/>
               </w:rPr>
               <w:t>«${bien.getFincaRegistral()}»</w:t>
             </w:r>
@@ -4452,165 +4449,199 @@
               </w:rPr>
               <w:t xml:space="preserve"> </w:t>
             </w:r>
+            <w:r>
+              <w:rPr>
+                <w:rFonts w:ascii="Times New Roman" w:hAnsi="Times New Roman" w:cs="Times New Roman"/>
+              </w:rPr>
+              <w:t>con garantía HIPOTECA INMOBILIARIA en</w:t>
+            </w:r>
+            <w:r>
+              <w:rPr>
+                <w:rFonts w:ascii="Times New Roman" w:hAnsi="Times New Roman" w:cs="Times New Roman"/>
+              </w:rPr>
+              <w:fldChar w:fldCharType="begin"/>
+            </w:r>
+            <w:r>
+              <w:rPr>
+                <w:rFonts w:ascii="Times New Roman" w:hAnsi="Times New Roman" w:cs="Times New Roman"/>
+              </w:rPr>
+              <w:instrText xml:space="preserve"> MERGEFIELD  "[#list BIENES as bien]"  \* MERGEFORMAT </w:instrText>
+            </w:r>
+            <w:r>
+              <w:rPr>
+                <w:rFonts w:ascii="Times New Roman" w:hAnsi="Times New Roman" w:cs="Times New Roman"/>
+              </w:rPr>
+              <w:fldChar w:fldCharType="separate"/>
+            </w:r>
+            <w:r>
+              <w:rPr>
+                <w:rFonts w:ascii="Times New Roman" w:hAnsi="Times New Roman" w:cs="Times New Roman"/>
+                <w:noProof/>
+              </w:rPr>
+              <w:t>«[#</w:t>
+            </w:r>
+            <w:proofErr w:type="spellStart"/>
+            <w:r>
+              <w:rPr>
+                <w:rFonts w:ascii="Times New Roman" w:hAnsi="Times New Roman" w:cs="Times New Roman"/>
+                <w:noProof/>
+              </w:rPr>
+              <w:t>list</w:t>
+            </w:r>
+            <w:proofErr w:type="spellEnd"/>
+            <w:r>
+              <w:rPr>
+                <w:rFonts w:ascii="Times New Roman" w:hAnsi="Times New Roman" w:cs="Times New Roman"/>
+                <w:noProof/>
+              </w:rPr>
+              <w:t xml:space="preserve"> BIENES as bien]»</w:t>
+            </w:r>
+            <w:r>
+              <w:rPr>
+                <w:rFonts w:ascii="Times New Roman" w:hAnsi="Times New Roman" w:cs="Times New Roman"/>
+              </w:rPr>
+              <w:fldChar w:fldCharType="end"/>
+            </w:r>
+            <w:r>
+              <w:rPr>
+                <w:rFonts w:ascii="Times New Roman" w:hAnsi="Times New Roman" w:cs="Times New Roman"/>
+              </w:rPr>
+              <w:t>,</w:t>
+            </w:r>
+            <w:r>
+              <w:rPr>
+                <w:rFonts w:ascii="Times New Roman" w:hAnsi="Times New Roman" w:cs="Times New Roman"/>
+              </w:rPr>
+              <w:t xml:space="preserve"> </w:t>
+            </w:r>
+            <w:r>
+              <w:rPr>
+                <w:rFonts w:ascii="Times New Roman" w:hAnsi="Times New Roman" w:cs="Times New Roman"/>
+              </w:rPr>
+              <w:t xml:space="preserve"> </w:t>
+            </w:r>
+            <w:r>
+              <w:rPr>
+                <w:rFonts w:ascii="Times New Roman" w:hAnsi="Times New Roman" w:cs="Times New Roman"/>
+                <w:lang w:val="en-US"/>
+              </w:rPr>
+              <w:fldChar w:fldCharType="begin"/>
+            </w:r>
+            <w:r>
+              <w:rPr>
+                <w:rFonts w:ascii="Times New Roman" w:hAnsi="Times New Roman" w:cs="Times New Roman"/>
+              </w:rPr>
+              <w:instrText xml:space="preserve"> MERGEFIELD  ${bien.getFincaRegistral()} </w:instrText>
+            </w:r>
+            <w:r>
+              <w:rPr>
+                <w:rFonts w:ascii="Times New Roman" w:hAnsi="Times New Roman" w:cs="Times New Roman"/>
+                <w:lang w:val="en-US"/>
+              </w:rPr>
+              <w:fldChar w:fldCharType="separate"/>
+            </w:r>
+            <w:r>
+              <w:rPr>
+                <w:rFonts w:ascii="Times New Roman" w:hAnsi="Times New Roman" w:cs="Times New Roman"/>
+                <w:noProof/>
+              </w:rPr>
+              <w:t>«${bien.getFincaRegistral()}»</w:t>
+            </w:r>
+            <w:r>
+              <w:rPr>
+                <w:rFonts w:ascii="Times New Roman" w:hAnsi="Times New Roman" w:cs="Times New Roman"/>
+                <w:lang w:val="en-US"/>
+              </w:rPr>
+              <w:fldChar w:fldCharType="end"/>
+            </w:r>
+            <w:r>
+              <w:rPr>
+                <w:rFonts w:ascii="Times New Roman" w:hAnsi="Times New Roman" w:cs="Times New Roman"/>
+              </w:rPr>
+              <w:t xml:space="preserve"> </w:t>
+            </w:r>
+            <w:r>
+              <w:rPr>
+                <w:rFonts w:ascii="Times New Roman" w:hAnsi="Times New Roman" w:cs="Times New Roman"/>
+              </w:rPr>
+              <w:t xml:space="preserve"> </w:t>
+            </w:r>
+            <w:r>
+              <w:rPr>
+                <w:rFonts w:ascii="Times New Roman" w:hAnsi="Times New Roman" w:cs="Times New Roman"/>
+              </w:rPr>
+              <w:fldChar w:fldCharType="begin"/>
+            </w:r>
+            <w:r>
+              <w:rPr>
+                <w:rFonts w:ascii="Times New Roman" w:hAnsi="Times New Roman" w:cs="Times New Roman"/>
+              </w:rPr>
+              <w:instrText xml:space="preserve"> MERGEFIELD  ${bien.getDireccion()}  \* MERGEFORMAT </w:instrText>
+            </w:r>
+            <w:r>
+              <w:rPr>
+                <w:rFonts w:ascii="Times New Roman" w:hAnsi="Times New Roman" w:cs="Times New Roman"/>
+              </w:rPr>
+              <w:fldChar w:fldCharType="separate"/>
+            </w:r>
+            <w:r>
+              <w:rPr>
+                <w:rFonts w:ascii="Times New Roman" w:hAnsi="Times New Roman" w:cs="Times New Roman"/>
+                <w:noProof/>
+              </w:rPr>
+              <w:t>«${bien.getDireccion()}»</w:t>
+            </w:r>
+            <w:r>
+              <w:rPr>
+                <w:rFonts w:ascii="Times New Roman" w:hAnsi="Times New Roman" w:cs="Times New Roman"/>
+              </w:rPr>
+              <w:fldChar w:fldCharType="end"/>
+            </w:r>
+            <w:r>
+              <w:rPr>
+                <w:rFonts w:ascii="Times New Roman" w:hAnsi="Times New Roman" w:cs="Times New Roman"/>
+              </w:rPr>
+              <w:t xml:space="preserve"> </w:t>
+            </w:r>
+            <w:r>
+              <w:rPr>
+                <w:rFonts w:ascii="Times New Roman" w:hAnsi="Times New Roman" w:cs="Times New Roman"/>
+              </w:rPr>
+              <w:t xml:space="preserve"> </w:t>
+            </w:r>
+            <w:r>
+              <w:rPr>
+                <w:rFonts w:ascii="Times New Roman" w:hAnsi="Times New Roman" w:cs="Times New Roman"/>
+              </w:rPr>
+              <w:fldChar w:fldCharType="begin"/>
+            </w:r>
+            <w:r>
+              <w:rPr>
+                <w:rFonts w:ascii="Times New Roman" w:hAnsi="Times New Roman" w:cs="Times New Roman"/>
+              </w:rPr>
+              <w:instrText xml:space="preserve"> MERGEFIELD  ${bien.getLocalidad()}  \* MERGEFORMAT </w:instrText>
+            </w:r>
+            <w:r>
+              <w:rPr>
+                <w:rFonts w:ascii="Times New Roman" w:hAnsi="Times New Roman" w:cs="Times New Roman"/>
+              </w:rPr>
+              <w:fldChar w:fldCharType="separate"/>
+            </w:r>
+            <w:r>
+              <w:rPr>
+                <w:rFonts w:ascii="Times New Roman" w:hAnsi="Times New Roman" w:cs="Times New Roman"/>
+                <w:noProof/>
+              </w:rPr>
+              <w:t>«${bien.getLocalidad()}»</w:t>
+            </w:r>
+            <w:r>
+              <w:rPr>
+                <w:rFonts w:ascii="Times New Roman" w:hAnsi="Times New Roman" w:cs="Times New Roman"/>
+              </w:rPr>
+              <w:fldChar w:fldCharType="end"/>
+            </w:r>
             <w:bookmarkStart w:id="0" w:name="_GoBack"/>
             <w:bookmarkEnd w:id="0"/>
-            <w:r>
-              <w:rPr>
-                <w:rFonts w:ascii="Times New Roman" w:hAnsi="Times New Roman" w:cs="Times New Roman"/>
-              </w:rPr>
-              <w:t>con garantía HIPOTECA INMOBILIARIA en</w:t>
-            </w:r>
-            <w:r>
-              <w:rPr>
-                <w:rFonts w:ascii="Times New Roman" w:hAnsi="Times New Roman" w:cs="Times New Roman"/>
-              </w:rPr>
-              <w:fldChar w:fldCharType="begin"/>
-            </w:r>
-            <w:r>
-              <w:rPr>
-                <w:rFonts w:ascii="Times New Roman" w:hAnsi="Times New Roman" w:cs="Times New Roman"/>
-              </w:rPr>
-              <w:instrText xml:space="preserve"> MERGEFIELD  "[#list BIENES as bien]"  \* MERGEFORMAT </w:instrText>
-            </w:r>
-            <w:r>
-              <w:rPr>
-                <w:rFonts w:ascii="Times New Roman" w:hAnsi="Times New Roman" w:cs="Times New Roman"/>
-              </w:rPr>
-              <w:fldChar w:fldCharType="separate"/>
-            </w:r>
-            <w:r>
-              <w:rPr>
-                <w:rFonts w:ascii="Times New Roman" w:hAnsi="Times New Roman" w:cs="Times New Roman"/>
-                <w:noProof/>
-              </w:rPr>
-              <w:t>«[#list BIENES as bien]»</w:t>
-            </w:r>
-            <w:r>
-              <w:rPr>
-                <w:rFonts w:ascii="Times New Roman" w:hAnsi="Times New Roman" w:cs="Times New Roman"/>
-              </w:rPr>
-              <w:fldChar w:fldCharType="end"/>
-            </w:r>
-            <w:r>
-              <w:rPr>
-                <w:rFonts w:ascii="Times New Roman" w:hAnsi="Times New Roman" w:cs="Times New Roman"/>
-              </w:rPr>
-              <w:t>,</w:t>
-            </w:r>
-            <w:r>
-              <w:rPr>
-                <w:rFonts w:ascii="Times New Roman" w:hAnsi="Times New Roman" w:cs="Times New Roman"/>
-              </w:rPr>
-              <w:t xml:space="preserve"> </w:t>
-            </w:r>
-            <w:r>
-              <w:rPr>
-                <w:rFonts w:ascii="Times New Roman" w:hAnsi="Times New Roman" w:cs="Times New Roman"/>
-                <w:lang w:val="en-US"/>
-              </w:rPr>
-              <w:fldChar w:fldCharType="begin"/>
-            </w:r>
-            <w:r>
-              <w:rPr>
-                <w:rFonts w:ascii="Times New Roman" w:hAnsi="Times New Roman" w:cs="Times New Roman"/>
-              </w:rPr>
-              <w:instrText xml:space="preserve"> MERGEFIELD  ${bien.getFincaRegistral()} </w:instrText>
-            </w:r>
-            <w:r>
-              <w:rPr>
-                <w:rFonts w:ascii="Times New Roman" w:hAnsi="Times New Roman" w:cs="Times New Roman"/>
-                <w:lang w:val="en-US"/>
-              </w:rPr>
-              <w:fldChar w:fldCharType="separate"/>
-            </w:r>
-            <w:r>
-              <w:rPr>
-                <w:rFonts w:ascii="Times New Roman" w:hAnsi="Times New Roman" w:cs="Times New Roman"/>
-                <w:noProof/>
-              </w:rPr>
-              <w:t>«${bien.getFincaRegistral()}»</w:t>
-            </w:r>
-            <w:r>
-              <w:rPr>
-                <w:rFonts w:ascii="Times New Roman" w:hAnsi="Times New Roman" w:cs="Times New Roman"/>
-                <w:lang w:val="en-US"/>
-              </w:rPr>
-              <w:fldChar w:fldCharType="end"/>
-            </w:r>
-            <w:r>
-              <w:rPr>
-                <w:rFonts w:ascii="Times New Roman" w:hAnsi="Times New Roman" w:cs="Times New Roman"/>
-              </w:rPr>
-              <w:t xml:space="preserve"> </w:t>
-            </w:r>
-            <w:r>
-              <w:rPr>
-                <w:rFonts w:ascii="Times New Roman" w:hAnsi="Times New Roman" w:cs="Times New Roman"/>
-              </w:rPr>
-              <w:fldChar w:fldCharType="begin"/>
-            </w:r>
-            <w:r>
-              <w:rPr>
-                <w:rFonts w:ascii="Times New Roman" w:hAnsi="Times New Roman" w:cs="Times New Roman"/>
-              </w:rPr>
-              <w:instrText xml:space="preserve"> MERGEFIELD  ${bien.getDireccion()}  \* MERGEFORMAT </w:instrText>
-            </w:r>
-            <w:r>
-              <w:rPr>
-                <w:rFonts w:ascii="Times New Roman" w:hAnsi="Times New Roman" w:cs="Times New Roman"/>
-              </w:rPr>
-              <w:fldChar w:fldCharType="separate"/>
-            </w:r>
-            <w:r>
-              <w:rPr>
-                <w:rFonts w:ascii="Times New Roman" w:hAnsi="Times New Roman" w:cs="Times New Roman"/>
-                <w:noProof/>
-              </w:rPr>
-              <w:t>«${bien.getDireccion()}»</w:t>
-            </w:r>
-            <w:r>
-              <w:rPr>
-                <w:rFonts w:ascii="Times New Roman" w:hAnsi="Times New Roman" w:cs="Times New Roman"/>
-              </w:rPr>
-              <w:fldChar w:fldCharType="end"/>
-            </w:r>
-            <w:r>
-              <w:rPr>
-                <w:rFonts w:ascii="Times New Roman" w:hAnsi="Times New Roman" w:cs="Times New Roman"/>
-              </w:rPr>
-              <w:t xml:space="preserve"> </w:t>
-            </w:r>
-            <w:r>
-              <w:rPr>
-                <w:rFonts w:ascii="Times New Roman" w:hAnsi="Times New Roman" w:cs="Times New Roman"/>
-              </w:rPr>
-              <w:fldChar w:fldCharType="begin"/>
-            </w:r>
-            <w:r>
-              <w:rPr>
-                <w:rFonts w:ascii="Times New Roman" w:hAnsi="Times New Roman" w:cs="Times New Roman"/>
-              </w:rPr>
-              <w:instrText xml:space="preserve"> MERGEFIELD  ${bien.getLocalidad()}  \* MERGEFORMAT </w:instrText>
-            </w:r>
-            <w:r>
-              <w:rPr>
-                <w:rFonts w:ascii="Times New Roman" w:hAnsi="Times New Roman" w:cs="Times New Roman"/>
-              </w:rPr>
-              <w:fldChar w:fldCharType="separate"/>
-            </w:r>
-            <w:r>
-              <w:rPr>
-                <w:rFonts w:ascii="Times New Roman" w:hAnsi="Times New Roman" w:cs="Times New Roman"/>
-                <w:noProof/>
-              </w:rPr>
-              <w:t>«${bien.getLocalidad()}»</w:t>
-            </w:r>
-            <w:r>
-              <w:rPr>
-                <w:rFonts w:ascii="Times New Roman" w:hAnsi="Times New Roman" w:cs="Times New Roman"/>
-              </w:rPr>
-              <w:fldChar w:fldCharType="end"/>
-            </w:r>
             <w:r>
               <w:rPr>
                 <w:rFonts w:ascii="Times New Roman" w:hAnsi="Times New Roman" w:cs="Times New Roman"/>
@@ -6911,7 +6942,7 @@
 </file>
 
 <file path=customXml/itemProps1.xml><?xml version="1.0" encoding="utf-8"?>
-<ds:datastoreItem xmlns:ds="http://schemas.openxmlformats.org/officeDocument/2006/customXml" ds:itemID="{DA3FE392-8A74-45E4-AA88-ECCC28B20A69}">
+<ds:datastoreItem xmlns:ds="http://schemas.openxmlformats.org/officeDocument/2006/customXml" ds:itemID="{9EADA1D9-F20F-4D98-9AFE-C305C62826E1}">
   <ds:schemaRefs>
     <ds:schemaRef ds:uri="http://schemas.openxmlformats.org/officeDocument/2006/bibliography"/>
   </ds:schemaRefs>

</xml_diff>

<commit_message>
PRODUCTO-456 añadido campos bienes_concatenados a la plantilla
Former-commit-id: efde0823142dc6dcc1bb3d883e4070da797fe02a
</commit_message>
<xml_diff>
--- a/recovery-precontencioso-plugin/src/main/resources/plantillasLiquidaciones/PTAMO. HIPOTECARIO.docx
+++ b/recovery-precontencioso-plugin/src/main/resources/plantillasLiquidaciones/PTAMO. HIPOTECARIO.docx
@@ -1968,6 +1968,7 @@
                 <w:sz w:val="20"/>
                 <w:szCs w:val="20"/>
               </w:rPr>
+              <w:lastRenderedPageBreak/>
               <w:t>Finca Registral</w:t>
             </w:r>
           </w:p>
@@ -2871,47 +2872,8 @@
               </w:rPr>
               <w:t xml:space="preserve">con el número de protocolo </w:t>
             </w:r>
-            <w:r>
-              <w:rPr>
-                <w:rFonts w:ascii="Times New Roman" w:hAnsi="Times New Roman" w:cs="Times New Roman"/>
-                <w:sz w:val="24"/>
-                <w:szCs w:val="24"/>
-              </w:rPr>
-              <w:fldChar w:fldCharType="begin"/>
-            </w:r>
-            <w:r>
-              <w:rPr>
-                <w:rFonts w:ascii="Times New Roman" w:hAnsi="Times New Roman" w:cs="Times New Roman"/>
-                <w:sz w:val="24"/>
-                <w:szCs w:val="24"/>
-              </w:rPr>
-              <w:instrText xml:space="preserve"> MERGEFIELD  ${LQ03.NMPROT()}  \* MERGEFORMAT </w:instrText>
-            </w:r>
-            <w:r>
-              <w:rPr>
-                <w:rFonts w:ascii="Times New Roman" w:hAnsi="Times New Roman" w:cs="Times New Roman"/>
-                <w:sz w:val="24"/>
-                <w:szCs w:val="24"/>
-              </w:rPr>
-              <w:fldChar w:fldCharType="separate"/>
-            </w:r>
-            <w:r>
-              <w:rPr>
-                <w:rFonts w:ascii="Times New Roman" w:hAnsi="Times New Roman" w:cs="Times New Roman"/>
-                <w:noProof/>
-                <w:sz w:val="24"/>
-                <w:szCs w:val="24"/>
-              </w:rPr>
-              <w:t>«${LQ03.NMPROT()}»</w:t>
-            </w:r>
-            <w:r>
-              <w:rPr>
-                <w:rFonts w:ascii="Times New Roman" w:hAnsi="Times New Roman" w:cs="Times New Roman"/>
-                <w:sz w:val="24"/>
-                <w:szCs w:val="24"/>
-              </w:rPr>
-              <w:fldChar w:fldCharType="end"/>
-            </w:r>
+            <w:bookmarkStart w:id="0" w:name="_GoBack"/>
+            <w:bookmarkEnd w:id="0"/>
             <w:r>
               <w:rPr>
                 <w:rFonts w:ascii="Times New Roman" w:hAnsi="Times New Roman" w:cs="Times New Roman"/>
@@ -4459,13 +4421,19 @@
               <w:rPr>
                 <w:rFonts w:ascii="Times New Roman" w:hAnsi="Times New Roman" w:cs="Times New Roman"/>
               </w:rPr>
+              <w:t xml:space="preserve"> </w:t>
+            </w:r>
+            <w:r>
+              <w:rPr>
+                <w:rFonts w:ascii="Times New Roman" w:hAnsi="Times New Roman" w:cs="Times New Roman"/>
+              </w:rPr>
               <w:fldChar w:fldCharType="begin"/>
             </w:r>
             <w:r>
               <w:rPr>
                 <w:rFonts w:ascii="Times New Roman" w:hAnsi="Times New Roman" w:cs="Times New Roman"/>
               </w:rPr>
-              <w:instrText xml:space="preserve"> MERGEFIELD  "[#list BIENES as bien]"  \* MERGEFORMAT </w:instrText>
+              <w:instrText xml:space="preserve"> MERGEFIELD  ${BIENES_CONCATENADOS}  \* MERGEFORMAT </w:instrText>
             </w:r>
             <w:r>
               <w:rPr>
@@ -4478,200 +4446,7 @@
                 <w:rFonts w:ascii="Times New Roman" w:hAnsi="Times New Roman" w:cs="Times New Roman"/>
                 <w:noProof/>
               </w:rPr>
-              <w:t>«[#</w:t>
-            </w:r>
-            <w:proofErr w:type="spellStart"/>
-            <w:r>
-              <w:rPr>
-                <w:rFonts w:ascii="Times New Roman" w:hAnsi="Times New Roman" w:cs="Times New Roman"/>
-                <w:noProof/>
-              </w:rPr>
-              <w:t>list</w:t>
-            </w:r>
-            <w:proofErr w:type="spellEnd"/>
-            <w:r>
-              <w:rPr>
-                <w:rFonts w:ascii="Times New Roman" w:hAnsi="Times New Roman" w:cs="Times New Roman"/>
-                <w:noProof/>
-              </w:rPr>
-              <w:t xml:space="preserve"> BIENES as bien]»</w:t>
-            </w:r>
-            <w:r>
-              <w:rPr>
-                <w:rFonts w:ascii="Times New Roman" w:hAnsi="Times New Roman" w:cs="Times New Roman"/>
-              </w:rPr>
-              <w:fldChar w:fldCharType="end"/>
-            </w:r>
-            <w:r>
-              <w:rPr>
-                <w:rFonts w:ascii="Times New Roman" w:hAnsi="Times New Roman" w:cs="Times New Roman"/>
-              </w:rPr>
-              <w:t>,</w:t>
-            </w:r>
-            <w:r>
-              <w:rPr>
-                <w:rFonts w:ascii="Times New Roman" w:hAnsi="Times New Roman" w:cs="Times New Roman"/>
-              </w:rPr>
-              <w:t xml:space="preserve"> </w:t>
-            </w:r>
-            <w:r>
-              <w:rPr>
-                <w:rFonts w:ascii="Times New Roman" w:hAnsi="Times New Roman" w:cs="Times New Roman"/>
-              </w:rPr>
-              <w:t xml:space="preserve"> </w:t>
-            </w:r>
-            <w:r>
-              <w:rPr>
-                <w:rFonts w:ascii="Times New Roman" w:hAnsi="Times New Roman" w:cs="Times New Roman"/>
-                <w:lang w:val="en-US"/>
-              </w:rPr>
-              <w:fldChar w:fldCharType="begin"/>
-            </w:r>
-            <w:r>
-              <w:rPr>
-                <w:rFonts w:ascii="Times New Roman" w:hAnsi="Times New Roman" w:cs="Times New Roman"/>
-              </w:rPr>
-              <w:instrText xml:space="preserve"> MERGEFIELD  ${bien.getFincaRegistral()} </w:instrText>
-            </w:r>
-            <w:r>
-              <w:rPr>
-                <w:rFonts w:ascii="Times New Roman" w:hAnsi="Times New Roman" w:cs="Times New Roman"/>
-                <w:lang w:val="en-US"/>
-              </w:rPr>
-              <w:fldChar w:fldCharType="separate"/>
-            </w:r>
-            <w:r>
-              <w:rPr>
-                <w:rFonts w:ascii="Times New Roman" w:hAnsi="Times New Roman" w:cs="Times New Roman"/>
-                <w:noProof/>
-              </w:rPr>
-              <w:t>«${bien.getFincaRegistral()}»</w:t>
-            </w:r>
-            <w:r>
-              <w:rPr>
-                <w:rFonts w:ascii="Times New Roman" w:hAnsi="Times New Roman" w:cs="Times New Roman"/>
-                <w:lang w:val="en-US"/>
-              </w:rPr>
-              <w:fldChar w:fldCharType="end"/>
-            </w:r>
-            <w:r>
-              <w:rPr>
-                <w:rFonts w:ascii="Times New Roman" w:hAnsi="Times New Roman" w:cs="Times New Roman"/>
-              </w:rPr>
-              <w:t xml:space="preserve"> </w:t>
-            </w:r>
-            <w:r>
-              <w:rPr>
-                <w:rFonts w:ascii="Times New Roman" w:hAnsi="Times New Roman" w:cs="Times New Roman"/>
-              </w:rPr>
-              <w:t xml:space="preserve"> </w:t>
-            </w:r>
-            <w:r>
-              <w:rPr>
-                <w:rFonts w:ascii="Times New Roman" w:hAnsi="Times New Roman" w:cs="Times New Roman"/>
-              </w:rPr>
-              <w:fldChar w:fldCharType="begin"/>
-            </w:r>
-            <w:r>
-              <w:rPr>
-                <w:rFonts w:ascii="Times New Roman" w:hAnsi="Times New Roman" w:cs="Times New Roman"/>
-              </w:rPr>
-              <w:instrText xml:space="preserve"> MERGEFIELD  ${bien.getDireccion()}  \* MERGEFORMAT </w:instrText>
-            </w:r>
-            <w:r>
-              <w:rPr>
-                <w:rFonts w:ascii="Times New Roman" w:hAnsi="Times New Roman" w:cs="Times New Roman"/>
-              </w:rPr>
-              <w:fldChar w:fldCharType="separate"/>
-            </w:r>
-            <w:r>
-              <w:rPr>
-                <w:rFonts w:ascii="Times New Roman" w:hAnsi="Times New Roman" w:cs="Times New Roman"/>
-                <w:noProof/>
-              </w:rPr>
-              <w:t>«${bien.getDireccion()}»</w:t>
-            </w:r>
-            <w:r>
-              <w:rPr>
-                <w:rFonts w:ascii="Times New Roman" w:hAnsi="Times New Roman" w:cs="Times New Roman"/>
-              </w:rPr>
-              <w:fldChar w:fldCharType="end"/>
-            </w:r>
-            <w:r>
-              <w:rPr>
-                <w:rFonts w:ascii="Times New Roman" w:hAnsi="Times New Roman" w:cs="Times New Roman"/>
-              </w:rPr>
-              <w:t xml:space="preserve"> </w:t>
-            </w:r>
-            <w:r>
-              <w:rPr>
-                <w:rFonts w:ascii="Times New Roman" w:hAnsi="Times New Roman" w:cs="Times New Roman"/>
-              </w:rPr>
-              <w:t xml:space="preserve"> </w:t>
-            </w:r>
-            <w:r>
-              <w:rPr>
-                <w:rFonts w:ascii="Times New Roman" w:hAnsi="Times New Roman" w:cs="Times New Roman"/>
-              </w:rPr>
-              <w:fldChar w:fldCharType="begin"/>
-            </w:r>
-            <w:r>
-              <w:rPr>
-                <w:rFonts w:ascii="Times New Roman" w:hAnsi="Times New Roman" w:cs="Times New Roman"/>
-              </w:rPr>
-              <w:instrText xml:space="preserve"> MERGEFIELD  ${bien.getLocalidad()}  \* MERGEFORMAT </w:instrText>
-            </w:r>
-            <w:r>
-              <w:rPr>
-                <w:rFonts w:ascii="Times New Roman" w:hAnsi="Times New Roman" w:cs="Times New Roman"/>
-              </w:rPr>
-              <w:fldChar w:fldCharType="separate"/>
-            </w:r>
-            <w:r>
-              <w:rPr>
-                <w:rFonts w:ascii="Times New Roman" w:hAnsi="Times New Roman" w:cs="Times New Roman"/>
-                <w:noProof/>
-              </w:rPr>
-              <w:t>«${bien.getLocalidad()}»</w:t>
-            </w:r>
-            <w:r>
-              <w:rPr>
-                <w:rFonts w:ascii="Times New Roman" w:hAnsi="Times New Roman" w:cs="Times New Roman"/>
-              </w:rPr>
-              <w:fldChar w:fldCharType="end"/>
-            </w:r>
-            <w:bookmarkStart w:id="0" w:name="_GoBack"/>
-            <w:bookmarkEnd w:id="0"/>
-            <w:r>
-              <w:rPr>
-                <w:rFonts w:ascii="Times New Roman" w:hAnsi="Times New Roman" w:cs="Times New Roman"/>
-              </w:rPr>
-              <w:t xml:space="preserve"> </w:t>
-            </w:r>
-            <w:r>
-              <w:rPr>
-                <w:rFonts w:ascii="Times New Roman" w:hAnsi="Times New Roman" w:cs="Times New Roman"/>
-              </w:rPr>
-              <w:fldChar w:fldCharType="begin"/>
-            </w:r>
-            <w:r>
-              <w:rPr>
-                <w:rFonts w:ascii="Times New Roman" w:hAnsi="Times New Roman" w:cs="Times New Roman"/>
-              </w:rPr>
-              <w:instrText xml:space="preserve"> MERGEFIELD  [/#list]  \* MERGEFORMAT </w:instrText>
-            </w:r>
-            <w:r>
-              <w:rPr>
-                <w:rFonts w:ascii="Times New Roman" w:hAnsi="Times New Roman" w:cs="Times New Roman"/>
-              </w:rPr>
-              <w:fldChar w:fldCharType="separate"/>
-            </w:r>
-            <w:r>
-              <w:rPr>
-                <w:rFonts w:ascii="Times New Roman" w:hAnsi="Times New Roman" w:cs="Times New Roman"/>
-                <w:noProof/>
-              </w:rPr>
-              <w:t>«[/#list]»</w:t>
+              <w:t>«${BIENES_CONCATENADOS}»</w:t>
             </w:r>
             <w:r>
               <w:rPr>
@@ -6942,7 +6717,7 @@
 </file>
 
 <file path=customXml/itemProps1.xml><?xml version="1.0" encoding="utf-8"?>
-<ds:datastoreItem xmlns:ds="http://schemas.openxmlformats.org/officeDocument/2006/customXml" ds:itemID="{9EADA1D9-F20F-4D98-9AFE-C305C62826E1}">
+<ds:datastoreItem xmlns:ds="http://schemas.openxmlformats.org/officeDocument/2006/customXml" ds:itemID="{7E8AF554-0A51-4BAB-8573-D95C4622F8AF}">
   <ds:schemaRefs>
     <ds:schemaRef ds:uri="http://schemas.openxmlformats.org/officeDocument/2006/bibliography"/>
   </ds:schemaRefs>

</xml_diff>

<commit_message>
PRODUCTO-466 modificaciones liquidacion precontencioso
Former-commit-id: 7b6ab9d892dabd5f484ac1fbb42facdf9eb53f5d
</commit_message>
<xml_diff>
--- a/recovery-precontencioso-plugin/src/main/resources/plantillasLiquidaciones/PTAMO. HIPOTECARIO.docx
+++ b/recovery-precontencioso-plugin/src/main/resources/plantillasLiquidaciones/PTAMO. HIPOTECARIO.docx
@@ -2566,7 +2566,19 @@
           <w:rFonts w:ascii="Times New Roman" w:hAnsi="Times New Roman" w:cs="Times New Roman"/>
         </w:rPr>
         <w:noBreakHyphen/>
-        <w:t>14010342, domiciliada en C/ Pintor Sorolla, 8 - 46022 Valencia</w:t>
+        <w:t xml:space="preserve">14010342, domiciliada </w:t>
+      </w:r>
+      <w:r>
+        <w:rPr>
+          <w:rFonts w:ascii="Times New Roman" w:hAnsi="Times New Roman" w:cs="Times New Roman"/>
+        </w:rPr>
+        <w:t>en C/ Pintor Sorolla, 8 - 46002</w:t>
+      </w:r>
+      <w:r>
+        <w:rPr>
+          <w:rFonts w:ascii="Times New Roman" w:hAnsi="Times New Roman" w:cs="Times New Roman"/>
+        </w:rPr>
+        <w:t xml:space="preserve"> Valencia</w:t>
       </w:r>
       <w:r>
         <w:rPr>
@@ -2886,17 +2898,7 @@
                 <w:sz w:val="24"/>
                 <w:szCs w:val="24"/>
               </w:rPr>
-              <w:instrText xml:space="preserve"> MERGEFIELD  ${LQ03.NMPR</w:instrText>
-            </w:r>
-            <w:bookmarkStart w:id="0" w:name="_GoBack"/>
-            <w:bookmarkEnd w:id="0"/>
-            <w:r>
-              <w:rPr>
-                <w:rFonts w:ascii="Times New Roman" w:hAnsi="Times New Roman" w:cs="Times New Roman"/>
-                <w:sz w:val="24"/>
-                <w:szCs w:val="24"/>
-              </w:rPr>
-              <w:instrText xml:space="preserve">TM()}  \* MERGEFORMAT </w:instrText>
+              <w:instrText xml:space="preserve"> MERGEFIELD  ${LQ03.NMPRTM()}  \* MERGEFORMAT </w:instrText>
             </w:r>
             <w:r>
               <w:rPr>
@@ -3468,7 +3470,23 @@
           <w:szCs w:val="24"/>
         </w:rPr>
         <w:noBreakHyphen/>
-        <w:t>14010342, domiciliada en C/ Pintor Sorolla, 8 - 46022 Valencia.</w:t>
+        <w:t>14010342, domiciliada en C/ Pintor Sorolla, 8 - 460</w:t>
+      </w:r>
+      <w:r>
+        <w:rPr>
+          <w:rFonts w:ascii="Times New Roman" w:hAnsi="Times New Roman" w:cs="Times New Roman"/>
+          <w:sz w:val="24"/>
+          <w:szCs w:val="24"/>
+        </w:rPr>
+        <w:t>0</w:t>
+      </w:r>
+      <w:r>
+        <w:rPr>
+          <w:rFonts w:ascii="Times New Roman" w:hAnsi="Times New Roman" w:cs="Times New Roman"/>
+          <w:sz w:val="24"/>
+          <w:szCs w:val="24"/>
+        </w:rPr>
+        <w:t>2 Valencia.</w:t>
       </w:r>
     </w:p>
     <w:tbl>
@@ -4279,7 +4297,19 @@
         <w:rPr>
           <w:rFonts w:ascii="Times New Roman" w:hAnsi="Times New Roman" w:cs="Times New Roman"/>
         </w:rPr>
-        <w:t>, domiciliada en C/ Pintor Sorolla, 8 - 46022 Valencia</w:t>
+        <w:t>, domiciliada en C/ Pintor Sorolla, 8 - 460</w:t>
+      </w:r>
+      <w:r>
+        <w:rPr>
+          <w:rFonts w:ascii="Times New Roman" w:hAnsi="Times New Roman" w:cs="Times New Roman"/>
+        </w:rPr>
+        <w:t>0</w:t>
+      </w:r>
+      <w:r>
+        <w:rPr>
+          <w:rFonts w:ascii="Times New Roman" w:hAnsi="Times New Roman" w:cs="Times New Roman"/>
+        </w:rPr>
+        <w:t>2 Valencia</w:t>
       </w:r>
       <w:r>
         <w:rPr>
@@ -5451,7 +5481,19 @@
         <w:rPr>
           <w:rFonts w:ascii="Times New Roman" w:hAnsi="Times New Roman" w:cs="Times New Roman"/>
         </w:rPr>
-        <w:t>domiciliada en C/ Pintor Sorolla, 8 - 46022 Valencia.</w:t>
+        <w:t>domiciliada en C/ Pintor Sorolla, 8 - 460</w:t>
+      </w:r>
+      <w:r>
+        <w:rPr>
+          <w:rFonts w:ascii="Times New Roman" w:hAnsi="Times New Roman" w:cs="Times New Roman"/>
+        </w:rPr>
+        <w:t>0</w:t>
+      </w:r>
+      <w:r>
+        <w:rPr>
+          <w:rFonts w:ascii="Times New Roman" w:hAnsi="Times New Roman" w:cs="Times New Roman"/>
+        </w:rPr>
+        <w:t>2 Valencia.</w:t>
       </w:r>
     </w:p>
     <w:tbl>
@@ -5648,7 +5690,7 @@
                 <w:sz w:val="24"/>
                 <w:szCs w:val="24"/>
               </w:rPr>
-              <w:instrText xml:space="preserve"> MERGEFIELD  ${LQ03.FEFOEZ()}  \* MERGEFORMAT </w:instrText>
+              <w:instrText xml:space="preserve"> MERGEFIELD  ${LQ03.FEVACM()}  \* MERGEFORMAT </w:instrText>
             </w:r>
             <w:r>
               <w:rPr>
@@ -5665,7 +5707,7 @@
                 <w:sz w:val="24"/>
                 <w:szCs w:val="24"/>
               </w:rPr>
-              <w:t>«${LQ03.FEFOEZ()}»</w:t>
+              <w:t>«${LQ03.FEVACM()}»</w:t>
             </w:r>
             <w:r>
               <w:rPr>
@@ -5675,6 +5717,8 @@
               </w:rPr>
               <w:fldChar w:fldCharType="end"/>
             </w:r>
+            <w:bookmarkStart w:id="0" w:name="_GoBack"/>
+            <w:bookmarkEnd w:id="0"/>
             <w:r>
               <w:rPr>
                 <w:rFonts w:ascii="Times New Roman" w:hAnsi="Times New Roman" w:cs="Times New Roman"/>
@@ -6766,7 +6810,7 @@
 </file>
 
 <file path=customXml/itemProps1.xml><?xml version="1.0" encoding="utf-8"?>
-<ds:datastoreItem xmlns:ds="http://schemas.openxmlformats.org/officeDocument/2006/customXml" ds:itemID="{665893FC-BDFF-4F3C-8422-A1FA3009B56C}">
+<ds:datastoreItem xmlns:ds="http://schemas.openxmlformats.org/officeDocument/2006/customXml" ds:itemID="{87A13022-58DD-4D8E-9DBE-47515E5B2470}">
   <ds:schemaRefs>
     <ds:schemaRef ds:uri="http://schemas.openxmlformats.org/officeDocument/2006/bibliography"/>
   </ds:schemaRefs>

</xml_diff>

<commit_message>
Liquidaciones bankia, se vuelve al campo NMPROT
Former-commit-id: 7a1600c4a17240563cfcb8aeb70da1b3d24a7386
</commit_message>
<xml_diff>
--- a/recovery-precontencioso-plugin/src/main/resources/plantillasLiquidaciones/PTAMO. HIPOTECARIO.docx
+++ b/recovery-precontencioso-plugin/src/main/resources/plantillasLiquidaciones/PTAMO. HIPOTECARIO.docx
@@ -2898,7 +2898,7 @@
                 <w:sz w:val="24"/>
                 <w:szCs w:val="24"/>
               </w:rPr>
-              <w:instrText xml:space="preserve"> MERGEFIELD  ${LQ03.NMPRTM()}  \* MERGEFORMAT </w:instrText>
+              <w:instrText xml:space="preserve"> MERGEFIELD  ${LQ03.NMPRTO()}  \* MERGEFORMAT </w:instrText>
             </w:r>
             <w:r>
               <w:rPr>
@@ -2915,7 +2915,7 @@
                 <w:sz w:val="24"/>
                 <w:szCs w:val="24"/>
               </w:rPr>
-              <w:t>«${LQ03.NMPRTM()}»</w:t>
+              <w:t>«${LQ03.NMPRTO()}»</w:t>
             </w:r>
             <w:r>
               <w:rPr>
@@ -2925,6 +2925,8 @@
               </w:rPr>
               <w:fldChar w:fldCharType="end"/>
             </w:r>
+            <w:bookmarkStart w:id="0" w:name="_GoBack"/>
+            <w:bookmarkEnd w:id="0"/>
             <w:r>
               <w:rPr>
                 <w:rFonts w:ascii="Times New Roman" w:hAnsi="Times New Roman" w:cs="Times New Roman"/>
@@ -5717,8 +5719,6 @@
               </w:rPr>
               <w:fldChar w:fldCharType="end"/>
             </w:r>
-            <w:bookmarkStart w:id="0" w:name="_GoBack"/>
-            <w:bookmarkEnd w:id="0"/>
             <w:r>
               <w:rPr>
                 <w:rFonts w:ascii="Times New Roman" w:hAnsi="Times New Roman" w:cs="Times New Roman"/>
@@ -6810,7 +6810,7 @@
 </file>
 
 <file path=customXml/itemProps1.xml><?xml version="1.0" encoding="utf-8"?>
-<ds:datastoreItem xmlns:ds="http://schemas.openxmlformats.org/officeDocument/2006/customXml" ds:itemID="{87A13022-58DD-4D8E-9DBE-47515E5B2470}">
+<ds:datastoreItem xmlns:ds="http://schemas.openxmlformats.org/officeDocument/2006/customXml" ds:itemID="{76E9544B-D6FB-4B16-A074-E345ED34E50C}">
   <ds:schemaRefs>
     <ds:schemaRef ds:uri="http://schemas.openxmlformats.org/officeDocument/2006/bibliography"/>
   </ds:schemaRefs>

</xml_diff>